<commit_message>
Tiny USB function memory leak
</commit_message>
<xml_diff>
--- a/develop_log.docx
+++ b/develop_log.docx
@@ -48,7 +48,21 @@
         <w:rPr>
           <w:rFonts w:hint="eastAsia"/>
         </w:rPr>
-        <w:t>当我新建了新的esp32s3工程，并成功编译烧录到板子后，这个USB接口就变成了只能烧录，不能主动退出烧录模式，而debug的log也只从uart接口输出</w:t>
+        <w:t>当我新建了新的esp32s3工程，并成功编译烧录到板子后，这个USB接口就变成了只能烧录，不能主动退出烧录模式，而debug的log也只从</w:t>
+      </w:r>
+      <w:proofErr w:type="spellStart"/>
+      <w:r>
+        <w:rPr>
+          <w:rFonts w:hint="eastAsia"/>
+        </w:rPr>
+        <w:t>uart</w:t>
+      </w:r>
+      <w:proofErr w:type="spellEnd"/>
+      <w:r>
+        <w:rPr>
+          <w:rFonts w:hint="eastAsia"/>
+        </w:rPr>
+        <w:t>接口输出</w:t>
       </w:r>
       <w:r>
         <w:rPr>
@@ -178,7 +192,35 @@
         <w:rPr>
           <w:rFonts w:hint="eastAsia"/>
         </w:rPr>
-        <w:t>凌晨一点五十三分，昨天下午睇GitHub上的blink示例，但发觉工程实际上唔一样，示例工程的configmenu同我新建工程的cofigmenu的选项并唔一样的。</w:t>
+        <w:t>凌晨一点五十三分，昨天下午睇GitHub上的blink示例，但发觉工程实际上唔一样，示例工程的</w:t>
+      </w:r>
+      <w:proofErr w:type="spellStart"/>
+      <w:r>
+        <w:rPr>
+          <w:rFonts w:hint="eastAsia"/>
+        </w:rPr>
+        <w:t>configmenu</w:t>
+      </w:r>
+      <w:proofErr w:type="spellEnd"/>
+      <w:r>
+        <w:rPr>
+          <w:rFonts w:hint="eastAsia"/>
+        </w:rPr>
+        <w:t>同我新建工程的</w:t>
+      </w:r>
+      <w:proofErr w:type="spellStart"/>
+      <w:r>
+        <w:rPr>
+          <w:rFonts w:hint="eastAsia"/>
+        </w:rPr>
+        <w:t>cofigmenu</w:t>
+      </w:r>
+      <w:proofErr w:type="spellEnd"/>
+      <w:r>
+        <w:rPr>
+          <w:rFonts w:hint="eastAsia"/>
+        </w:rPr>
+        <w:t>的选项并唔一样的。</w:t>
       </w:r>
       <w:r>
         <w:rPr>
@@ -228,6 +270,7 @@
         </w:rPr>
         <w:t>下午一点四十六分，我仿照之前写的杰里的那个程序结构，写到当前这个项目里。但是没用定时器。</w:t>
       </w:r>
+      <w:proofErr w:type="spellStart"/>
       <w:r>
         <w:t>D</w:t>
       </w:r>
@@ -235,7 +278,42 @@
         <w:rPr>
           <w:rFonts w:hint="eastAsia"/>
         </w:rPr>
-        <w:t>ebugLog显示是有的，没有整个OS频繁复位，也就是watchDog没有reset我的MPU，但是仍然会有watchDog timeout。</w:t>
+        <w:t>ebugLog</w:t>
+      </w:r>
+      <w:proofErr w:type="spellEnd"/>
+      <w:r>
+        <w:rPr>
+          <w:rFonts w:hint="eastAsia"/>
+        </w:rPr>
+        <w:t>显示是有的，没有整个OS频繁复位，也就是</w:t>
+      </w:r>
+      <w:proofErr w:type="spellStart"/>
+      <w:r>
+        <w:rPr>
+          <w:rFonts w:hint="eastAsia"/>
+        </w:rPr>
+        <w:t>watchDog</w:t>
+      </w:r>
+      <w:proofErr w:type="spellEnd"/>
+      <w:r>
+        <w:rPr>
+          <w:rFonts w:hint="eastAsia"/>
+        </w:rPr>
+        <w:t>没有reset我的MPU，但是仍然会有</w:t>
+      </w:r>
+      <w:proofErr w:type="spellStart"/>
+      <w:r>
+        <w:rPr>
+          <w:rFonts w:hint="eastAsia"/>
+        </w:rPr>
+        <w:t>watchDog</w:t>
+      </w:r>
+      <w:proofErr w:type="spellEnd"/>
+      <w:r>
+        <w:rPr>
+          <w:rFonts w:hint="eastAsia"/>
+        </w:rPr>
+        <w:t xml:space="preserve"> timeout。</w:t>
       </w:r>
     </w:p>
     <w:p>
@@ -299,11 +377,27 @@
         <w:rPr>
           <w:rFonts w:hint="eastAsia"/>
         </w:rPr>
-        <w:t>这个版本的IDF貌似不支持xTaskList()这个函数，我把宏</w:t>
-      </w:r>
+        <w:t>这个版本的IDF貌似不支持</w:t>
+      </w:r>
+      <w:proofErr w:type="spellStart"/>
+      <w:r>
+        <w:rPr>
+          <w:rFonts w:hint="eastAsia"/>
+        </w:rPr>
+        <w:t>xTaskList</w:t>
+      </w:r>
+      <w:proofErr w:type="spellEnd"/>
+      <w:r>
+        <w:rPr>
+          <w:rFonts w:hint="eastAsia"/>
+        </w:rPr>
+        <w:t>()这个函数，我把宏</w:t>
+      </w:r>
+      <w:proofErr w:type="spellStart"/>
       <w:r>
         <w:t>portUSING_MPU_WRAPPERS</w:t>
       </w:r>
+      <w:proofErr w:type="spellEnd"/>
     </w:p>
     <w:p>
       <w:r>
@@ -326,7 +420,35 @@
         <w:rPr>
           <w:rFonts w:hint="eastAsia"/>
         </w:rPr>
-        <w:t>最近两三日都在睇espWIFI的连接。于今日凌晨四点的时候，成功使用ESP-S3的WiFi功能连接到我的AP，但AP上并未有显示新增了信的设备。且连接成功，但使用</w:t>
+        <w:t>最近两三日都在睇</w:t>
+      </w:r>
+      <w:proofErr w:type="spellStart"/>
+      <w:r>
+        <w:rPr>
+          <w:rFonts w:hint="eastAsia"/>
+        </w:rPr>
+        <w:t>espWIFI</w:t>
+      </w:r>
+      <w:proofErr w:type="spellEnd"/>
+      <w:r>
+        <w:rPr>
+          <w:rFonts w:hint="eastAsia"/>
+        </w:rPr>
+        <w:t>的连接。于今日凌晨四点的时候，成功使用ESP-S3的</w:t>
+      </w:r>
+      <w:proofErr w:type="spellStart"/>
+      <w:r>
+        <w:rPr>
+          <w:rFonts w:hint="eastAsia"/>
+        </w:rPr>
+        <w:t>WiFi</w:t>
+      </w:r>
+      <w:proofErr w:type="spellEnd"/>
+      <w:r>
+        <w:rPr>
+          <w:rFonts w:hint="eastAsia"/>
+        </w:rPr>
+        <w:t>功能连接到我的AP，但AP上并未有显示新增了信的设备。且连接成功，但使用</w:t>
       </w:r>
       <w:r>
         <w:t>esp_wifi_80211_tx</w:t>
@@ -341,7 +463,21 @@
         <w:rPr>
           <w:rFonts w:hint="eastAsia"/>
         </w:rPr>
-        <w:t>原来WiFi连接并非网络连接。。。</w:t>
+        <w:t>原来</w:t>
+      </w:r>
+      <w:proofErr w:type="spellStart"/>
+      <w:r>
+        <w:rPr>
+          <w:rFonts w:hint="eastAsia"/>
+        </w:rPr>
+        <w:t>WiFi</w:t>
+      </w:r>
+      <w:proofErr w:type="spellEnd"/>
+      <w:r>
+        <w:rPr>
+          <w:rFonts w:hint="eastAsia"/>
+        </w:rPr>
+        <w:t>连接并非网络连接。。。</w:t>
       </w:r>
     </w:p>
     <w:p>
@@ -443,42 +579,162 @@
           </w:tcPr>
           <w:p>
             <w:r>
-              <w:t xml:space="preserve">    const wifi_prov_scheme_t wifi_prov_scheme_console = {</w:t>
+              <w:t xml:space="preserve">    const </w:t>
+            </w:r>
+            <w:proofErr w:type="spellStart"/>
+            <w:r>
+              <w:t>wifi_prov_scheme_t</w:t>
+            </w:r>
+            <w:proofErr w:type="spellEnd"/>
+            <w:r>
+              <w:t xml:space="preserve"> </w:t>
+            </w:r>
+            <w:proofErr w:type="spellStart"/>
+            <w:r>
+              <w:t>wifi_prov_scheme_console</w:t>
+            </w:r>
+            <w:proofErr w:type="spellEnd"/>
+            <w:r>
+              <w:t xml:space="preserve"> = {</w:t>
             </w:r>
           </w:p>
           <w:p>
             <w:r>
-              <w:t xml:space="preserve">        .prov_start          = prov_start,</w:t>
+              <w:t xml:space="preserve">        .</w:t>
+            </w:r>
+            <w:proofErr w:type="spellStart"/>
+            <w:r>
+              <w:t>prov_start</w:t>
+            </w:r>
+            <w:proofErr w:type="spellEnd"/>
+            <w:r>
+              <w:t xml:space="preserve">          = </w:t>
+            </w:r>
+            <w:proofErr w:type="spellStart"/>
+            <w:r>
+              <w:t>prov_start</w:t>
+            </w:r>
+            <w:proofErr w:type="spellEnd"/>
+            <w:r>
+              <w:t>,</w:t>
             </w:r>
           </w:p>
           <w:p>
             <w:r>
-              <w:t xml:space="preserve">        .prov_stop           = protocomm_console_stop,</w:t>
+              <w:t xml:space="preserve">        .</w:t>
+            </w:r>
+            <w:proofErr w:type="spellStart"/>
+            <w:r>
+              <w:t>prov_stop</w:t>
+            </w:r>
+            <w:proofErr w:type="spellEnd"/>
+            <w:r>
+              <w:t xml:space="preserve">           = </w:t>
+            </w:r>
+            <w:proofErr w:type="spellStart"/>
+            <w:r>
+              <w:t>protocomm_console_stop</w:t>
+            </w:r>
+            <w:proofErr w:type="spellEnd"/>
+            <w:r>
+              <w:t>,</w:t>
             </w:r>
           </w:p>
           <w:p>
             <w:r>
-              <w:t xml:space="preserve">        .new_config          = new_config,</w:t>
+              <w:t xml:space="preserve">        .</w:t>
+            </w:r>
+            <w:proofErr w:type="spellStart"/>
+            <w:r>
+              <w:t>new_config</w:t>
+            </w:r>
+            <w:proofErr w:type="spellEnd"/>
+            <w:r>
+              <w:t xml:space="preserve">          = </w:t>
+            </w:r>
+            <w:proofErr w:type="spellStart"/>
+            <w:r>
+              <w:t>new_config</w:t>
+            </w:r>
+            <w:proofErr w:type="spellEnd"/>
+            <w:r>
+              <w:t>,</w:t>
             </w:r>
           </w:p>
           <w:p>
             <w:r>
-              <w:t xml:space="preserve">        .delete_config       = delete_config,</w:t>
+              <w:t xml:space="preserve">        .</w:t>
+            </w:r>
+            <w:proofErr w:type="spellStart"/>
+            <w:r>
+              <w:t>delete_config</w:t>
+            </w:r>
+            <w:proofErr w:type="spellEnd"/>
+            <w:r>
+              <w:t xml:space="preserve">       = </w:t>
+            </w:r>
+            <w:proofErr w:type="spellStart"/>
+            <w:r>
+              <w:t>delete_config</w:t>
+            </w:r>
+            <w:proofErr w:type="spellEnd"/>
+            <w:r>
+              <w:t>,</w:t>
             </w:r>
           </w:p>
           <w:p>
             <w:r>
-              <w:t xml:space="preserve">        .set_config_service  = set_config_service,</w:t>
+              <w:t xml:space="preserve">        .</w:t>
+            </w:r>
+            <w:proofErr w:type="spellStart"/>
+            <w:r>
+              <w:t>set_config_service</w:t>
+            </w:r>
+            <w:proofErr w:type="spellEnd"/>
+            <w:r>
+              <w:t xml:space="preserve">  = </w:t>
+            </w:r>
+            <w:proofErr w:type="spellStart"/>
+            <w:r>
+              <w:t>set_config_service</w:t>
+            </w:r>
+            <w:proofErr w:type="spellEnd"/>
+            <w:r>
+              <w:t>,</w:t>
             </w:r>
           </w:p>
           <w:p>
             <w:r>
-              <w:t xml:space="preserve">        .set_config_endpoint = set_config_endpoint,</w:t>
+              <w:t xml:space="preserve">        .</w:t>
+            </w:r>
+            <w:proofErr w:type="spellStart"/>
+            <w:r>
+              <w:t>set_config_endpoint</w:t>
+            </w:r>
+            <w:proofErr w:type="spellEnd"/>
+            <w:r>
+              <w:t xml:space="preserve"> = </w:t>
+            </w:r>
+            <w:proofErr w:type="spellStart"/>
+            <w:r>
+              <w:t>set_config_endpoint</w:t>
+            </w:r>
+            <w:proofErr w:type="spellEnd"/>
+            <w:r>
+              <w:t>,</w:t>
             </w:r>
           </w:p>
           <w:p>
             <w:r>
-              <w:t xml:space="preserve">        .wifi_mode           = WIFI_MODE_STA</w:t>
+              <w:t xml:space="preserve">        .</w:t>
+            </w:r>
+            <w:proofErr w:type="spellStart"/>
+            <w:r>
+              <w:t>wifi_mode</w:t>
+            </w:r>
+            <w:proofErr w:type="spellEnd"/>
+            <w:r>
+              <w:t xml:space="preserve">           = WIFI_MODE_STA</w:t>
             </w:r>
           </w:p>
           <w:p>
@@ -507,13 +763,24 @@
         <w:t>，只是做了new</w:t>
       </w:r>
       <w:r>
-        <w:t xml:space="preserve"> cofi</w:t>
-      </w:r>
-      <w:r>
-        <w:rPr>
-          <w:rFonts w:hint="eastAsia"/>
-        </w:rPr>
-        <w:t>g这个环节，start在示例中只是打印了一句话。</w:t>
+        <w:t xml:space="preserve"> </w:t>
+      </w:r>
+      <w:proofErr w:type="spellStart"/>
+      <w:r>
+        <w:t>cofi</w:t>
+      </w:r>
+      <w:r>
+        <w:rPr>
+          <w:rFonts w:hint="eastAsia"/>
+        </w:rPr>
+        <w:t>g</w:t>
+      </w:r>
+      <w:proofErr w:type="spellEnd"/>
+      <w:r>
+        <w:rPr>
+          <w:rFonts w:hint="eastAsia"/>
+        </w:rPr>
+        <w:t>这个环节，start在示例中只是打印了一句话。</w:t>
       </w:r>
       <w:r>
         <w:rPr>
@@ -559,16 +826,31 @@
         <w:rPr>
           <w:rFonts w:hint="eastAsia"/>
         </w:rPr>
-        <w:t>后断开咗连接导致的s</w:t>
+        <w:t>后断开咗连接导致的</w:t>
+      </w:r>
+      <w:proofErr w:type="spellStart"/>
+      <w:r>
+        <w:rPr>
+          <w:rFonts w:hint="eastAsia"/>
+        </w:rPr>
+        <w:t>s</w:t>
       </w:r>
       <w:r>
         <w:t>ta_disconnected</w:t>
       </w:r>
-      <w:r>
-        <w:rPr>
-          <w:rFonts w:hint="eastAsia"/>
-        </w:rPr>
-        <w:t>事件，逐便在u</w:t>
+      <w:proofErr w:type="spellEnd"/>
+      <w:r>
+        <w:rPr>
+          <w:rFonts w:hint="eastAsia"/>
+        </w:rPr>
+        <w:t>事件，逐便在</w:t>
+      </w:r>
+      <w:proofErr w:type="spellStart"/>
+      <w:r>
+        <w:rPr>
+          <w:rFonts w:hint="eastAsia"/>
+        </w:rPr>
+        <w:t>u</w:t>
       </w:r>
       <w:r>
         <w:t>ser_</w:t>
@@ -577,16 +859,45 @@
         <w:rPr>
           <w:rFonts w:hint="eastAsia"/>
         </w:rPr>
-        <w:t>task处添加咗wifi</w:t>
+        <w:t>task</w:t>
+      </w:r>
+      <w:proofErr w:type="spellEnd"/>
+      <w:r>
+        <w:rPr>
+          <w:rFonts w:hint="eastAsia"/>
+        </w:rPr>
+        <w:t>处添加咗</w:t>
+      </w:r>
+      <w:proofErr w:type="spellStart"/>
+      <w:r>
+        <w:rPr>
+          <w:rFonts w:hint="eastAsia"/>
+        </w:rPr>
+        <w:t>wifi</w:t>
       </w:r>
       <w:r>
         <w:t>_connect</w:t>
       </w:r>
-      <w:r>
-        <w:rPr>
-          <w:rFonts w:hint="eastAsia"/>
-        </w:rPr>
-        <w:t>函数，而事实上WiFi并冇断开，且返回咗connecting，log可见</w:t>
+      <w:proofErr w:type="spellEnd"/>
+      <w:r>
+        <w:rPr>
+          <w:rFonts w:hint="eastAsia"/>
+        </w:rPr>
+        <w:t>函数，而事实上</w:t>
+      </w:r>
+      <w:proofErr w:type="spellStart"/>
+      <w:r>
+        <w:rPr>
+          <w:rFonts w:hint="eastAsia"/>
+        </w:rPr>
+        <w:t>WiFi</w:t>
+      </w:r>
+      <w:proofErr w:type="spellEnd"/>
+      <w:r>
+        <w:rPr>
+          <w:rFonts w:hint="eastAsia"/>
+        </w:rPr>
+        <w:t>并冇断开，且返回咗connecting，log可见</w:t>
       </w:r>
     </w:p>
     <w:tbl>
@@ -606,42 +917,121 @@
           </w:tcPr>
           <w:p>
             <w:r>
-              <w:t>I (588) wifi:mode : sta (dc:da:0c:4b:32:28)</w:t>
+              <w:t xml:space="preserve">I (588) </w:t>
+            </w:r>
+            <w:proofErr w:type="spellStart"/>
+            <w:r>
+              <w:t>wifi:mode</w:t>
+            </w:r>
+            <w:proofErr w:type="spellEnd"/>
+            <w:r>
+              <w:t xml:space="preserve"> : </w:t>
+            </w:r>
+            <w:proofErr w:type="spellStart"/>
+            <w:r>
+              <w:t>sta</w:t>
+            </w:r>
+            <w:proofErr w:type="spellEnd"/>
+            <w:r>
+              <w:t xml:space="preserve"> (dc:da:0c:4b:32:28)</w:t>
             </w:r>
           </w:p>
           <w:p>
             <w:r>
-              <w:t>I (588) wifi:enable tsf</w:t>
-            </w:r>
+              <w:t xml:space="preserve">I (588) </w:t>
+            </w:r>
+            <w:proofErr w:type="spellStart"/>
+            <w:r>
+              <w:t>wifi:enable</w:t>
+            </w:r>
+            <w:proofErr w:type="spellEnd"/>
+            <w:r>
+              <w:t xml:space="preserve"> </w:t>
+            </w:r>
+            <w:proofErr w:type="spellStart"/>
+            <w:r>
+              <w:t>tsf</w:t>
+            </w:r>
+            <w:proofErr w:type="spellEnd"/>
           </w:p>
           <w:p>
             <w:r>
-              <w:t>I (588) My_wifi_station: WIFI_EVENT_STA_START</w:t>
+              <w:t xml:space="preserve">I (588) </w:t>
+            </w:r>
+            <w:proofErr w:type="spellStart"/>
+            <w:r>
+              <w:t>My_wifi_station</w:t>
+            </w:r>
+            <w:proofErr w:type="spellEnd"/>
+            <w:r>
+              <w:t>: WIFI_EVENT_STA_START</w:t>
             </w:r>
           </w:p>
           <w:p>
             <w:r>
-              <w:t>E (1498) wifi:sta is connecting, return error</w:t>
+              <w:t xml:space="preserve">E (1498) </w:t>
+            </w:r>
+            <w:proofErr w:type="spellStart"/>
+            <w:r>
+              <w:t>wifi:sta</w:t>
+            </w:r>
+            <w:proofErr w:type="spellEnd"/>
+            <w:r>
+              <w:t xml:space="preserve"> is connecting, return error</w:t>
             </w:r>
           </w:p>
           <w:p>
             <w:r>
-              <w:t>ESP_ERROR_CHECK failed: esp_err_t 0x3007 (ESP_ERR_WIFI_CONN) at 0x42009268</w:t>
+              <w:t xml:space="preserve">ESP_ERROR_CHECK failed: </w:t>
+            </w:r>
+            <w:proofErr w:type="spellStart"/>
+            <w:r>
+              <w:t>esp_err_t</w:t>
+            </w:r>
+            <w:proofErr w:type="spellEnd"/>
+            <w:r>
+              <w:t xml:space="preserve"> 0x3007 (ESP_ERR_WIFI_CONN) at 0x42009268</w:t>
             </w:r>
           </w:p>
           <w:p>
             <w:r>
-              <w:t>file: "./main/My_WIFI_init.c" line 84</w:t>
+              <w:t>file: "./main/</w:t>
+            </w:r>
+            <w:proofErr w:type="spellStart"/>
+            <w:r>
+              <w:t>My_WIFI_init.c</w:t>
+            </w:r>
+            <w:proofErr w:type="spellEnd"/>
+            <w:r>
+              <w:t>" line 84</w:t>
             </w:r>
           </w:p>
           <w:p>
-            <w:r>
-              <w:t>func: WIFI_STA_event_handler</w:t>
-            </w:r>
+            <w:proofErr w:type="spellStart"/>
+            <w:r>
+              <w:t>func</w:t>
+            </w:r>
+            <w:proofErr w:type="spellEnd"/>
+            <w:r>
+              <w:t xml:space="preserve">: </w:t>
+            </w:r>
+            <w:proofErr w:type="spellStart"/>
+            <w:r>
+              <w:t>WIFI_STA_event_handler</w:t>
+            </w:r>
+            <w:proofErr w:type="spellEnd"/>
           </w:p>
           <w:p>
             <w:r>
-              <w:t>expression: esp_wifi_connect()</w:t>
+              <w:t xml:space="preserve">expression: </w:t>
+            </w:r>
+            <w:proofErr w:type="spellStart"/>
+            <w:r>
+              <w:t>esp_wifi_connect</w:t>
+            </w:r>
+            <w:proofErr w:type="spellEnd"/>
+            <w:r>
+              <w:t>()</w:t>
             </w:r>
           </w:p>
           <w:p/>
@@ -696,12 +1086,36 @@
           </w:tcPr>
           <w:p>
             <w:r>
-              <w:t>    // Initialize NVS, be must componet ! ! !</w:t>
+              <w:t xml:space="preserve">    // Initialize NVS, be must </w:t>
+            </w:r>
+            <w:proofErr w:type="spellStart"/>
+            <w:r>
+              <w:t>componet</w:t>
+            </w:r>
+            <w:proofErr w:type="spellEnd"/>
+            <w:r>
+              <w:t xml:space="preserve"> ! ! !</w:t>
             </w:r>
           </w:p>
           <w:p>
             <w:r>
-              <w:t>    esp_err_t ret = nvs_flash_init();</w:t>
+              <w:t xml:space="preserve">    </w:t>
+            </w:r>
+            <w:proofErr w:type="spellStart"/>
+            <w:r>
+              <w:t>esp_err_t</w:t>
+            </w:r>
+            <w:proofErr w:type="spellEnd"/>
+            <w:r>
+              <w:t xml:space="preserve"> ret = </w:t>
+            </w:r>
+            <w:proofErr w:type="spellStart"/>
+            <w:r>
+              <w:t>nvs_flash_init</w:t>
+            </w:r>
+            <w:proofErr w:type="spellEnd"/>
+            <w:r>
+              <w:t>();</w:t>
             </w:r>
           </w:p>
           <w:p>
@@ -716,12 +1130,28 @@
           </w:p>
           <w:p>
             <w:r>
-              <w:t>        ESP_ERROR_CHECK(nvs_flash_erase()); // erase NVS partition(擦除NVS分区)</w:t>
+              <w:t>        ESP_ERROR_CHECK(</w:t>
+            </w:r>
+            <w:proofErr w:type="spellStart"/>
+            <w:r>
+              <w:t>nvs_flash_erase</w:t>
+            </w:r>
+            <w:proofErr w:type="spellEnd"/>
+            <w:r>
+              <w:t>()); // erase NVS partition(擦除NVS分区)</w:t>
             </w:r>
           </w:p>
           <w:p>
             <w:r>
-              <w:t>        ret = nvs_flash_init();</w:t>
+              <w:t xml:space="preserve">        ret = </w:t>
+            </w:r>
+            <w:proofErr w:type="spellStart"/>
+            <w:r>
+              <w:t>nvs_flash_init</w:t>
+            </w:r>
+            <w:proofErr w:type="spellEnd"/>
+            <w:r>
+              <w:t>();</w:t>
             </w:r>
           </w:p>
           <w:p>
@@ -737,28 +1167,105 @@
           <w:p/>
           <w:p>
             <w:r>
-              <w:t>    ESP_ERROR_CHECK(esp_netif_init());                   // 初始化网络层</w:t>
+              <w:t>    ESP_ERROR_CHECK(</w:t>
+            </w:r>
+            <w:proofErr w:type="spellStart"/>
+            <w:r>
+              <w:t>esp_netif_init</w:t>
+            </w:r>
+            <w:proofErr w:type="spellEnd"/>
+            <w:r>
+              <w:t>());                   // 初始化网络层</w:t>
             </w:r>
           </w:p>
           <w:p>
             <w:r>
-              <w:t>    ESP_ERROR_CHECK(esp_event_loop_create_default());    // 创建默认事件循环</w:t>
+              <w:t>    ESP_ERROR_CHECK(</w:t>
+            </w:r>
+            <w:proofErr w:type="spellStart"/>
+            <w:r>
+              <w:t>esp_event_loop_create_default</w:t>
+            </w:r>
+            <w:proofErr w:type="spellEnd"/>
+            <w:r>
+              <w:t>());    // 创建默认事件循环</w:t>
             </w:r>
           </w:p>
           <w:p>
             <w:r>
-              <w:t>    esp_netif_create_default_wifi_sta();                 // 创建默认的 wifi STA 网络接口</w:t>
+              <w:t xml:space="preserve">    </w:t>
+            </w:r>
+            <w:proofErr w:type="spellStart"/>
+            <w:r>
+              <w:t>esp_netif_create_default_wifi_sta</w:t>
+            </w:r>
+            <w:proofErr w:type="spellEnd"/>
+            <w:r>
+              <w:t xml:space="preserve">();                 // 创建默认的 </w:t>
+            </w:r>
+            <w:proofErr w:type="spellStart"/>
+            <w:r>
+              <w:t>wifi</w:t>
+            </w:r>
+            <w:proofErr w:type="spellEnd"/>
+            <w:r>
+              <w:t xml:space="preserve"> STA 网络接口</w:t>
             </w:r>
           </w:p>
           <w:p>
             <w:r>
-              <w:t>    wifi_init_config_t cfg = WIFI_INIT_CONFIG_DEFAULT(); // 初始化配置, 使用宏将WiFi硬件配置初始化</w:t>
+              <w:t xml:space="preserve">    </w:t>
+            </w:r>
+            <w:proofErr w:type="spellStart"/>
+            <w:r>
+              <w:t>wifi_init_config_t</w:t>
+            </w:r>
+            <w:proofErr w:type="spellEnd"/>
+            <w:r>
+              <w:t xml:space="preserve"> </w:t>
+            </w:r>
+            <w:proofErr w:type="spellStart"/>
+            <w:r>
+              <w:t>cfg</w:t>
+            </w:r>
+            <w:proofErr w:type="spellEnd"/>
+            <w:r>
+              <w:t xml:space="preserve"> = WIFI_INIT_CONFIG_DEFAULT(); // 初始化配置, 使用宏将</w:t>
+            </w:r>
+            <w:proofErr w:type="spellStart"/>
+            <w:r>
+              <w:t>WiFi</w:t>
+            </w:r>
+            <w:proofErr w:type="spellEnd"/>
+            <w:r>
+              <w:t>硬件配置初始化</w:t>
             </w:r>
           </w:p>
           <w:p>
             <w:r>
-              <w:t>    ESP_ERROR_CHECK(esp_wifi_init(&amp;cfg));                // 初始化 wifi</w:t>
-            </w:r>
+              <w:t>    ESP_ERROR_CHECK(</w:t>
+            </w:r>
+            <w:proofErr w:type="spellStart"/>
+            <w:r>
+              <w:t>esp_wifi_init</w:t>
+            </w:r>
+            <w:proofErr w:type="spellEnd"/>
+            <w:r>
+              <w:t>(&amp;</w:t>
+            </w:r>
+            <w:proofErr w:type="spellStart"/>
+            <w:r>
+              <w:t>cfg</w:t>
+            </w:r>
+            <w:proofErr w:type="spellEnd"/>
+            <w:r>
+              <w:t xml:space="preserve">));                // 初始化 </w:t>
+            </w:r>
+            <w:proofErr w:type="spellStart"/>
+            <w:r>
+              <w:t>wifi</w:t>
+            </w:r>
+            <w:proofErr w:type="spellEnd"/>
           </w:p>
           <w:p/>
         </w:tc>
@@ -779,6 +1286,7 @@
         </w:rPr>
         <w:t>乐鑫的</w:t>
       </w:r>
+      <w:proofErr w:type="spellStart"/>
       <w:r>
         <w:t>L</w:t>
       </w:r>
@@ -786,7 +1294,14 @@
         <w:rPr>
           <w:rFonts w:hint="eastAsia"/>
         </w:rPr>
-        <w:t>wip即为TCP/IP协议栈，与用户代码关系如下：</w:t>
+        <w:t>wip</w:t>
+      </w:r>
+      <w:proofErr w:type="spellEnd"/>
+      <w:r>
+        <w:rPr>
+          <w:rFonts w:hint="eastAsia"/>
+        </w:rPr>
+        <w:t>即为TCP/IP协议栈，与用户代码关系如下：</w:t>
       </w:r>
     </w:p>
     <w:p>
@@ -837,7 +1352,21 @@
         <w:rPr>
           <w:rFonts w:hint="eastAsia"/>
         </w:rPr>
-        <w:t>A：由用户代码对lwip进行新建配置</w:t>
+        <w:t>A：由用户代码对</w:t>
+      </w:r>
+      <w:proofErr w:type="spellStart"/>
+      <w:r>
+        <w:rPr>
+          <w:rFonts w:hint="eastAsia"/>
+        </w:rPr>
+        <w:t>lwip</w:t>
+      </w:r>
+      <w:proofErr w:type="spellEnd"/>
+      <w:r>
+        <w:rPr>
+          <w:rFonts w:hint="eastAsia"/>
+        </w:rPr>
+        <w:t>进行新建配置</w:t>
       </w:r>
       <w:r>
         <w:rPr>
@@ -869,15 +1398,43 @@
         <w:rPr>
           <w:rFonts w:hint="eastAsia"/>
         </w:rPr>
-        <w:t>(nvs_flash)</w:t>
-      </w:r>
-    </w:p>
-    <w:p>
-      <w:r>
-        <w:rPr>
-          <w:rFonts w:hint="eastAsia"/>
-        </w:rPr>
-        <w:t>C：设定lwip配置，初始化事件</w:t>
+        <w:t>(</w:t>
+      </w:r>
+      <w:proofErr w:type="spellStart"/>
+      <w:r>
+        <w:rPr>
+          <w:rFonts w:hint="eastAsia"/>
+        </w:rPr>
+        <w:t>nvs_flash</w:t>
+      </w:r>
+      <w:proofErr w:type="spellEnd"/>
+      <w:r>
+        <w:rPr>
+          <w:rFonts w:hint="eastAsia"/>
+        </w:rPr>
+        <w:t>)</w:t>
+      </w:r>
+    </w:p>
+    <w:p>
+      <w:r>
+        <w:rPr>
+          <w:rFonts w:hint="eastAsia"/>
+        </w:rPr>
+        <w:t>C：设定</w:t>
+      </w:r>
+      <w:proofErr w:type="spellStart"/>
+      <w:r>
+        <w:rPr>
+          <w:rFonts w:hint="eastAsia"/>
+        </w:rPr>
+        <w:t>lwip</w:t>
+      </w:r>
+      <w:proofErr w:type="spellEnd"/>
+      <w:r>
+        <w:rPr>
+          <w:rFonts w:hint="eastAsia"/>
+        </w:rPr>
+        <w:t>配置，初始化事件</w:t>
       </w:r>
     </w:p>
     <w:p>
@@ -891,15 +1448,43 @@
         <w:rPr>
           <w:rFonts w:hint="eastAsia"/>
         </w:rPr>
-        <w:t>：初始化lwip堆栈(DHCP——即为获取IP、输入、输出、数据包缓冲区)</w:t>
-      </w:r>
-    </w:p>
-    <w:p>
-      <w:r>
-        <w:rPr>
-          <w:rFonts w:hint="eastAsia"/>
-        </w:rPr>
-        <w:t>E：用户通过lwip层提供的函数进行 读/写</w:t>
+        <w:t>：初始化</w:t>
+      </w:r>
+      <w:proofErr w:type="spellStart"/>
+      <w:r>
+        <w:rPr>
+          <w:rFonts w:hint="eastAsia"/>
+        </w:rPr>
+        <w:t>lwip</w:t>
+      </w:r>
+      <w:proofErr w:type="spellEnd"/>
+      <w:r>
+        <w:rPr>
+          <w:rFonts w:hint="eastAsia"/>
+        </w:rPr>
+        <w:t>堆栈(DHCP——即为获取IP、输入、输出、数据包缓冲区)</w:t>
+      </w:r>
+    </w:p>
+    <w:p>
+      <w:r>
+        <w:rPr>
+          <w:rFonts w:hint="eastAsia"/>
+        </w:rPr>
+        <w:t>E：用户通过</w:t>
+      </w:r>
+      <w:proofErr w:type="spellStart"/>
+      <w:r>
+        <w:rPr>
+          <w:rFonts w:hint="eastAsia"/>
+        </w:rPr>
+        <w:t>lwip</w:t>
+      </w:r>
+      <w:proofErr w:type="spellEnd"/>
+      <w:r>
+        <w:rPr>
+          <w:rFonts w:hint="eastAsia"/>
+        </w:rPr>
+        <w:t>层提供的函数进行 读/写</w:t>
       </w:r>
     </w:p>
     <w:p>
@@ -949,7 +1534,21 @@
         <w:rPr>
           <w:rFonts w:hint="eastAsia"/>
         </w:rPr>
-        <w:t>今日copy咗GitHub上的esp_now的样例，还有些地方尚未明白如何配置，如：</w:t>
+        <w:t>今日copy咗GitHub上的</w:t>
+      </w:r>
+      <w:proofErr w:type="spellStart"/>
+      <w:r>
+        <w:rPr>
+          <w:rFonts w:hint="eastAsia"/>
+        </w:rPr>
+        <w:t>esp_now</w:t>
+      </w:r>
+      <w:proofErr w:type="spellEnd"/>
+      <w:r>
+        <w:rPr>
+          <w:rFonts w:hint="eastAsia"/>
+        </w:rPr>
+        <w:t>的样例，还有些地方尚未明白如何配置，如：</w:t>
       </w:r>
       <w:r>
         <w:t>CONFIG_ESPNOW_LMK</w:t>
@@ -995,8 +1594,16 @@
         <w:rPr>
           <w:rFonts w:hint="eastAsia"/>
         </w:rPr>
-        <w:t>是ff:ff:ff:ff:ff:ff</w:t>
-      </w:r>
+        <w:t>是</w:t>
+      </w:r>
+      <w:proofErr w:type="spellStart"/>
+      <w:r>
+        <w:rPr>
+          <w:rFonts w:hint="eastAsia"/>
+        </w:rPr>
+        <w:t>ff:ff:ff:ff:ff:ff</w:t>
+      </w:r>
+      <w:proofErr w:type="spellEnd"/>
       <w:r>
         <w:rPr>
           <w:rFonts w:hint="eastAsia"/>
@@ -1066,9 +1673,11 @@
       </w:r>
     </w:p>
     <w:p>
+      <w:proofErr w:type="spellStart"/>
       <w:r>
         <w:t>esp</w:t>
       </w:r>
+      <w:proofErr w:type="spellEnd"/>
       <w:r>
         <w:rPr>
           <w:rFonts w:hint="eastAsia"/>
@@ -1076,8 +1685,13 @@
         <w:t>-</w:t>
       </w:r>
       <w:r>
-        <w:t>now貌似係esp</w:t>
-      </w:r>
+        <w:t>now貌似係</w:t>
+      </w:r>
+      <w:proofErr w:type="spellStart"/>
+      <w:r>
+        <w:t>esp</w:t>
+      </w:r>
+      <w:proofErr w:type="spellEnd"/>
       <w:r>
         <w:rPr>
           <w:rFonts w:hint="eastAsia"/>
@@ -1212,13 +1826,41 @@
         <w:rPr>
           <w:rFonts w:hint="eastAsia"/>
         </w:rPr>
-        <w:t>于前日和昨日，抄了一下这个https_request的样例，现在正在分析打印出来的log。</w:t>
-      </w:r>
-      <w:r>
-        <w:rPr>
-          <w:rFonts w:hint="eastAsia"/>
-        </w:rPr>
-        <w:t>从log上来睇，sntp时间同步貌似係失败咗，失败原因未清楚</w:t>
+        <w:t>于前日和昨日，抄了一下这个</w:t>
+      </w:r>
+      <w:proofErr w:type="spellStart"/>
+      <w:r>
+        <w:rPr>
+          <w:rFonts w:hint="eastAsia"/>
+        </w:rPr>
+        <w:t>https_request</w:t>
+      </w:r>
+      <w:proofErr w:type="spellEnd"/>
+      <w:r>
+        <w:rPr>
+          <w:rFonts w:hint="eastAsia"/>
+        </w:rPr>
+        <w:t>的样例，现在正在分析打印出来的log。</w:t>
+      </w:r>
+      <w:r>
+        <w:rPr>
+          <w:rFonts w:hint="eastAsia"/>
+        </w:rPr>
+        <w:t>从log上来睇，</w:t>
+      </w:r>
+      <w:proofErr w:type="spellStart"/>
+      <w:r>
+        <w:rPr>
+          <w:rFonts w:hint="eastAsia"/>
+        </w:rPr>
+        <w:t>sntp</w:t>
+      </w:r>
+      <w:proofErr w:type="spellEnd"/>
+      <w:r>
+        <w:rPr>
+          <w:rFonts w:hint="eastAsia"/>
+        </w:rPr>
+        <w:t>时间同步貌似係失败咗，失败原因未清楚</w:t>
       </w:r>
       <w:r>
         <w:rPr>
@@ -1305,12 +1947,14 @@
       <w:r>
         <w:t>”</w:t>
       </w:r>
+      <w:proofErr w:type="spellStart"/>
       <w:r>
         <w:rPr>
           <w:rFonts w:hint="eastAsia"/>
         </w:rPr>
         <w:t>https_request</w:t>
       </w:r>
+      <w:proofErr w:type="spellEnd"/>
       <w:r>
         <w:t>”</w:t>
       </w:r>
@@ -1334,7 +1978,21 @@
         <w:rPr>
           <w:rFonts w:hint="eastAsia"/>
         </w:rPr>
-        <w:t>现在係晚上七点三十八分，午觉睡到下午五点几先起，编译好的binary大小超过咗预设，设置了很长时间将debug_level配置好先可以正常烧录。但请求失败了</w:t>
+        <w:t>现在係晚上七点三十八分，午觉睡到下午五点几先起，编译好的binary大小超过咗预设，设置了很长时间将</w:t>
+      </w:r>
+      <w:proofErr w:type="spellStart"/>
+      <w:r>
+        <w:rPr>
+          <w:rFonts w:hint="eastAsia"/>
+        </w:rPr>
+        <w:t>debug_level</w:t>
+      </w:r>
+      <w:proofErr w:type="spellEnd"/>
+      <w:r>
+        <w:rPr>
+          <w:rFonts w:hint="eastAsia"/>
+        </w:rPr>
+        <w:t>配置好先可以正常烧录。但请求失败了</w:t>
       </w:r>
       <w:r>
         <w:rPr>
@@ -1526,14 +2184,27 @@
         </w:rPr>
         <w:t>，那么确实很有可能係证书的问题</w:t>
       </w:r>
-      <w:hyperlink r:id="rId12" w:history="1">
-        <w:r>
-          <w:rPr>
-            <w:rStyle w:val="a9"/>
-          </w:rPr>
-          <w:t>ESP-TLS - ESP32 - — ESP-IDF 编程指南 latest 文档 (espressif.com)</w:t>
-        </w:r>
-      </w:hyperlink>
+      <w:r>
+        <w:fldChar w:fldCharType="begin"/>
+      </w:r>
+      <w:r>
+        <w:instrText>HYPERLINK "https://docs.espressif.com/projects/esp-idf/zh_CN/latest/esp32/api-reference/protocols/esp_tls.html"</w:instrText>
+      </w:r>
+      <w:r>
+        <w:fldChar w:fldCharType="separate"/>
+      </w:r>
+      <w:r>
+        <w:rPr>
+          <w:rStyle w:val="a9"/>
+        </w:rPr>
+        <w:t>ESP-TLS - ESP32 - — ESP-IDF 编程指南 latest 文档 (espressif.com)</w:t>
+      </w:r>
+      <w:r>
+        <w:rPr>
+          <w:rStyle w:val="a9"/>
+        </w:rPr>
+        <w:fldChar w:fldCharType="end"/>
+      </w:r>
       <w:r>
         <w:rPr>
           <w:rFonts w:hint="eastAsia"/>
@@ -1622,28 +2293,186 @@
       </w:r>
     </w:p>
     <w:p>
+      <w:r>
+        <w:rPr>
+          <w:rFonts w:hint="eastAsia"/>
+        </w:rPr>
+        <w:t>我新建了一个工程，又可以了，USB能用了</w:t>
+      </w:r>
+      <w:r>
+        <w:rPr>
+          <w:rFonts w:hint="eastAsia"/>
+        </w:rPr>
+        <w:t>。今天复原了板子刚到时的初始代码</w:t>
+      </w:r>
+      <w:r>
+        <w:rPr>
+          <w:rFonts w:hint="eastAsia"/>
+        </w:rPr>
+        <w:t>。</w:t>
+      </w:r>
+    </w:p>
+    <w:p>
       <w:pPr>
-        <w:rPr>
-          <w:rFonts w:hint="eastAsia"/>
-        </w:rPr>
+        <w:pStyle w:val="2"/>
       </w:pPr>
       <w:r>
-        <w:rPr>
-          <w:rFonts w:hint="eastAsia"/>
-        </w:rPr>
-        <w:t>我新建了一个工程，又可以了，USB能用了</w:t>
-      </w:r>
-      <w:r>
-        <w:rPr>
-          <w:rFonts w:hint="eastAsia"/>
-        </w:rPr>
-        <w:t>。今天复原了板子刚到时的初始代码</w:t>
-      </w:r>
-      <w:r>
-        <w:rPr>
-          <w:rFonts w:hint="eastAsia"/>
-        </w:rPr>
-        <w:t>。</w:t>
+        <w:t>2024年4月23日星期二</w:t>
+      </w:r>
+    </w:p>
+    <w:p>
+      <w:pPr>
+        <w:widowControl/>
+        <w:shd w:val="clear" w:color="auto" w:fill="FFFFFF"/>
+        <w:spacing w:line="285" w:lineRule="atLeast"/>
+        <w:jc w:val="left"/>
+        <w:rPr>
+          <w:rFonts w:ascii="Consolas" w:eastAsia="宋体" w:hAnsi="Consolas" w:cs="宋体" w:hint="eastAsia"/>
+          <w:color w:val="000000"/>
+          <w:kern w:val="0"/>
+          <w:szCs w:val="21"/>
+          <w14:ligatures w14:val="none"/>
+        </w:rPr>
+      </w:pPr>
+      <w:r>
+        <w:rPr>
+          <w:rFonts w:hint="eastAsia"/>
+        </w:rPr>
+        <w:t>现在是凌晨零点十五分，</w:t>
+      </w:r>
+      <w:r>
+        <w:rPr>
+          <w:rFonts w:hint="eastAsia"/>
+        </w:rPr>
+        <w:t>昨天把之前写的代码都移植到当前这个新建的项目中了。</w:t>
+      </w:r>
+      <w:r>
+        <w:rPr>
+          <w:rFonts w:hint="eastAsia"/>
+        </w:rPr>
+        <w:t>这个灯闪不能闪太快，会发热，我都担心会不会把开发板烧了，因为试过因为闪太快发热严重之间掉电保护了。然后就是</w:t>
+      </w:r>
+      <w:r>
+        <w:rPr>
+          <w:rFonts w:hint="eastAsia"/>
+        </w:rPr>
+        <w:t>发现调用这个tiny USB的时候，调用这个</w:t>
+      </w:r>
+      <w:proofErr w:type="spellStart"/>
+      <w:r>
+        <w:rPr>
+          <w:rFonts w:ascii="Consolas" w:eastAsia="宋体" w:hAnsi="Consolas" w:cs="宋体"/>
+          <w:color w:val="000000"/>
+          <w:kern w:val="0"/>
+          <w:szCs w:val="21"/>
+          <w14:ligatures w14:val="none"/>
+        </w:rPr>
+        <w:t>esp_tusb_init_console</w:t>
+      </w:r>
+      <w:proofErr w:type="spellEnd"/>
+      <w:r>
+        <w:rPr>
+          <w:rFonts w:ascii="Consolas" w:eastAsia="宋体" w:hAnsi="Consolas" w:cs="宋体" w:hint="eastAsia"/>
+          <w:color w:val="000000"/>
+          <w:kern w:val="0"/>
+          <w:szCs w:val="21"/>
+          <w14:ligatures w14:val="none"/>
+        </w:rPr>
+        <w:t>再调用</w:t>
+      </w:r>
+      <w:proofErr w:type="spellStart"/>
+      <w:r>
+        <w:rPr>
+          <w:rFonts w:ascii="Consolas" w:eastAsia="宋体" w:hAnsi="Consolas" w:cs="宋体"/>
+          <w:color w:val="000000"/>
+          <w:kern w:val="0"/>
+          <w:szCs w:val="21"/>
+          <w14:ligatures w14:val="none"/>
+        </w:rPr>
+        <w:t>esp_tusb_deinit_console</w:t>
+      </w:r>
+      <w:proofErr w:type="spellEnd"/>
+      <w:r>
+        <w:rPr>
+          <w:rFonts w:ascii="Consolas" w:eastAsia="宋体" w:hAnsi="Consolas" w:cs="宋体" w:hint="eastAsia"/>
+          <w:color w:val="000000"/>
+          <w:kern w:val="0"/>
+          <w:szCs w:val="21"/>
+          <w14:ligatures w14:val="none"/>
+        </w:rPr>
+        <w:t>可能内存泄漏了，这个</w:t>
+      </w:r>
+      <w:proofErr w:type="spellStart"/>
+      <w:r>
+        <w:rPr>
+          <w:rFonts w:ascii="Consolas" w:eastAsia="宋体" w:hAnsi="Consolas" w:cs="宋体"/>
+          <w:color w:val="000000"/>
+          <w:kern w:val="0"/>
+          <w:szCs w:val="21"/>
+          <w14:ligatures w14:val="none"/>
+        </w:rPr>
+        <w:t>esp_get_minimum_free_heap_size</w:t>
+      </w:r>
+      <w:proofErr w:type="spellEnd"/>
+      <w:r>
+        <w:rPr>
+          <w:rFonts w:ascii="Consolas" w:eastAsia="宋体" w:hAnsi="Consolas" w:cs="宋体" w:hint="eastAsia"/>
+          <w:color w:val="000000"/>
+          <w:kern w:val="0"/>
+          <w:szCs w:val="21"/>
+          <w14:ligatures w14:val="none"/>
+        </w:rPr>
+        <w:t>给我的回报值越来越低，直到内存不足</w:t>
+      </w:r>
+      <w:r>
+        <w:rPr>
+          <w:rFonts w:ascii="Consolas" w:eastAsia="宋体" w:hAnsi="Consolas" w:cs="宋体" w:hint="eastAsia"/>
+          <w:color w:val="000000"/>
+          <w:kern w:val="0"/>
+          <w:szCs w:val="21"/>
+          <w14:ligatures w14:val="none"/>
+        </w:rPr>
+        <w:t>OS</w:t>
+      </w:r>
+      <w:r>
+        <w:rPr>
+          <w:rFonts w:ascii="Consolas" w:eastAsia="宋体" w:hAnsi="Consolas" w:cs="宋体" w:hint="eastAsia"/>
+          <w:color w:val="000000"/>
+          <w:kern w:val="0"/>
+          <w:szCs w:val="21"/>
+          <w14:ligatures w14:val="none"/>
+        </w:rPr>
+        <w:t>重启</w:t>
+      </w:r>
+      <w:r>
+        <w:rPr>
+          <w:rFonts w:ascii="Consolas" w:eastAsia="宋体" w:hAnsi="Consolas" w:cs="宋体" w:hint="eastAsia"/>
+          <w:color w:val="000000"/>
+          <w:kern w:val="0"/>
+          <w:szCs w:val="21"/>
+          <w14:ligatures w14:val="none"/>
+        </w:rPr>
+        <w:t>，现在正在着手检查</w:t>
+      </w:r>
+      <w:r>
+        <w:rPr>
+          <w:rFonts w:ascii="Consolas" w:eastAsia="宋体" w:hAnsi="Consolas" w:cs="宋体" w:hint="eastAsia"/>
+          <w:color w:val="000000"/>
+          <w:kern w:val="0"/>
+          <w:szCs w:val="21"/>
+          <w14:ligatures w14:val="none"/>
+        </w:rPr>
+        <w:t>定位</w:t>
+      </w:r>
+      <w:r>
+        <w:rPr>
+          <w:rFonts w:ascii="Consolas" w:eastAsia="宋体" w:hAnsi="Consolas" w:cs="宋体" w:hint="eastAsia"/>
+          <w:color w:val="000000"/>
+          <w:kern w:val="0"/>
+          <w:szCs w:val="21"/>
+          <w14:ligatures w14:val="none"/>
+        </w:rPr>
+        <w:t>内存是哪里泄漏了。</w:t>
       </w:r>
     </w:p>
     <w:sectPr>

</xml_diff>

<commit_message>
Fixing bugs( tusb memory leaks )
</commit_message>
<xml_diff>
--- a/develop_log.docx
+++ b/develop_log.docx
@@ -23,15 +23,57 @@
         <w:rPr>
           <w:rFonts w:hint="eastAsia"/>
         </w:rPr>
-        <w:t>本周都在睇乐鑫（ESP）的文档，上网稳环境安装教程，稳官方示例工程。</w:t>
-      </w:r>
-    </w:p>
-    <w:p>
-      <w:r>
-        <w:rPr>
-          <w:rFonts w:hint="eastAsia"/>
-        </w:rPr>
-        <w:t>发现官方示例工程係用esp32作为示例，而我用的是esp32s3。一开始我买的就係esp32，而我一直以为係esp8266，烧录的时候用的是esp8266模式，而模式唔正确係无法匹配进行烧录的，晚上用esp32的示例工程烧录了一整晚，都不明白为什么程序没有被改变，现在明白了。</w:t>
+        <w:t>本周都在</w:t>
+      </w:r>
+      <w:proofErr w:type="gramStart"/>
+      <w:r>
+        <w:rPr>
+          <w:rFonts w:hint="eastAsia"/>
+        </w:rPr>
+        <w:t>睇</w:t>
+      </w:r>
+      <w:proofErr w:type="gramEnd"/>
+      <w:r>
+        <w:rPr>
+          <w:rFonts w:hint="eastAsia"/>
+        </w:rPr>
+        <w:t>乐鑫（ESP）的文档，上网</w:t>
+      </w:r>
+      <w:proofErr w:type="gramStart"/>
+      <w:r>
+        <w:rPr>
+          <w:rFonts w:hint="eastAsia"/>
+        </w:rPr>
+        <w:t>稳环境</w:t>
+      </w:r>
+      <w:proofErr w:type="gramEnd"/>
+      <w:r>
+        <w:rPr>
+          <w:rFonts w:hint="eastAsia"/>
+        </w:rPr>
+        <w:t>安装教程，稳官方示例工程。</w:t>
+      </w:r>
+    </w:p>
+    <w:p>
+      <w:r>
+        <w:rPr>
+          <w:rFonts w:hint="eastAsia"/>
+        </w:rPr>
+        <w:t>发现官方示例工程係用esp32作为示例，而我用的是esp32s3。一开始我买的就係esp32，而我一直以为係esp8266，烧录的时候用的是esp8266模式，而模式唔正确係无法匹配进行烧录的，晚上用esp32的示例工程烧录了</w:t>
+      </w:r>
+      <w:proofErr w:type="gramStart"/>
+      <w:r>
+        <w:rPr>
+          <w:rFonts w:hint="eastAsia"/>
+        </w:rPr>
+        <w:t>一</w:t>
+      </w:r>
+      <w:proofErr w:type="gramEnd"/>
+      <w:r>
+        <w:rPr>
+          <w:rFonts w:hint="eastAsia"/>
+        </w:rPr>
+        <w:t>整晚，都不明白为什么程序没有被改变，现在明白了。</w:t>
       </w:r>
       <w:r>
         <w:t>B</w:t>
@@ -90,23 +132,107 @@
         <w:rPr>
           <w:rFonts w:hint="eastAsia"/>
         </w:rPr>
-        <w:t>凌晨两点五十六分，刚刚结束咗两三铺农。</w:t>
-      </w:r>
-    </w:p>
-    <w:p>
-      <w:r>
-        <w:rPr>
-          <w:rFonts w:hint="eastAsia"/>
-        </w:rPr>
-        <w:t>研究久的这个esp32为何串口输出打印乱码，最后发现係奇偶检验开了，esp32的串口bond rate默认係115200，奇偶校验none，数据位8，停止位1。但这个esp32s3，我之前开咗奇偶检验even（偶），但这个输出的log依旧正常。</w:t>
-      </w:r>
-    </w:p>
-    <w:p>
-      <w:r>
-        <w:rPr>
-          <w:rFonts w:hint="eastAsia"/>
-        </w:rPr>
-        <w:t>我现在为这么快将新的程序烧录入esp32s3感到有些后悔，冇好好的用串口睇清楚到底係调用咗边几个IO控制开发板上的LED，由于冇开发板的原理图，现在感到一头雾水。</w:t>
+        <w:t>凌晨两点五十六分，刚刚结束</w:t>
+      </w:r>
+      <w:proofErr w:type="gramStart"/>
+      <w:r>
+        <w:rPr>
+          <w:rFonts w:hint="eastAsia"/>
+        </w:rPr>
+        <w:t>咗</w:t>
+      </w:r>
+      <w:proofErr w:type="gramEnd"/>
+      <w:r>
+        <w:rPr>
+          <w:rFonts w:hint="eastAsia"/>
+        </w:rPr>
+        <w:t>两三铺农。</w:t>
+      </w:r>
+    </w:p>
+    <w:p>
+      <w:r>
+        <w:rPr>
+          <w:rFonts w:hint="eastAsia"/>
+        </w:rPr>
+        <w:t>研究久的这个esp32为何串口输出打印乱码，最后发现係奇偶检验开了，esp32的串口bond rate默认係115200，奇偶校验none，数据位8，停止位1。但这个esp32s3，我之前开</w:t>
+      </w:r>
+      <w:proofErr w:type="gramStart"/>
+      <w:r>
+        <w:rPr>
+          <w:rFonts w:hint="eastAsia"/>
+        </w:rPr>
+        <w:t>咗</w:t>
+      </w:r>
+      <w:proofErr w:type="gramEnd"/>
+      <w:r>
+        <w:rPr>
+          <w:rFonts w:hint="eastAsia"/>
+        </w:rPr>
+        <w:t>奇偶检验even（偶），但这个输出的log依旧正常。</w:t>
+      </w:r>
+    </w:p>
+    <w:p>
+      <w:r>
+        <w:rPr>
+          <w:rFonts w:hint="eastAsia"/>
+        </w:rPr>
+        <w:t>我现在为这么快将新的程序烧录入esp32s3感到有些后悔，</w:t>
+      </w:r>
+      <w:proofErr w:type="gramStart"/>
+      <w:r>
+        <w:rPr>
+          <w:rFonts w:hint="eastAsia"/>
+        </w:rPr>
+        <w:t>冇</w:t>
+      </w:r>
+      <w:proofErr w:type="gramEnd"/>
+      <w:r>
+        <w:rPr>
+          <w:rFonts w:hint="eastAsia"/>
+        </w:rPr>
+        <w:t>好好的用串口</w:t>
+      </w:r>
+      <w:proofErr w:type="gramStart"/>
+      <w:r>
+        <w:rPr>
+          <w:rFonts w:hint="eastAsia"/>
+        </w:rPr>
+        <w:t>睇</w:t>
+      </w:r>
+      <w:proofErr w:type="gramEnd"/>
+      <w:r>
+        <w:rPr>
+          <w:rFonts w:hint="eastAsia"/>
+        </w:rPr>
+        <w:t>清楚到底係调用</w:t>
+      </w:r>
+      <w:proofErr w:type="gramStart"/>
+      <w:r>
+        <w:rPr>
+          <w:rFonts w:hint="eastAsia"/>
+        </w:rPr>
+        <w:t>咗</w:t>
+      </w:r>
+      <w:proofErr w:type="gramEnd"/>
+      <w:r>
+        <w:rPr>
+          <w:rFonts w:hint="eastAsia"/>
+        </w:rPr>
+        <w:t>边几个IO控制开发板上的LED，由于</w:t>
+      </w:r>
+      <w:proofErr w:type="gramStart"/>
+      <w:r>
+        <w:rPr>
+          <w:rFonts w:hint="eastAsia"/>
+        </w:rPr>
+        <w:t>冇</w:t>
+      </w:r>
+      <w:proofErr w:type="gramEnd"/>
+      <w:r>
+        <w:rPr>
+          <w:rFonts w:hint="eastAsia"/>
+        </w:rPr>
+        <w:t>开发板的原理图，现在感到一头雾水。</w:t>
       </w:r>
     </w:p>
     <w:p>
@@ -130,7 +256,21 @@
         <w:rPr>
           <w:rFonts w:hint="eastAsia"/>
         </w:rPr>
-        <w:t>凌晨三点二十一分，刚刚花一个钟头写咗一下这个入门readme。</w:t>
+        <w:t>凌晨三点二十一分，刚刚花一个钟头写</w:t>
+      </w:r>
+      <w:proofErr w:type="gramStart"/>
+      <w:r>
+        <w:rPr>
+          <w:rFonts w:hint="eastAsia"/>
+        </w:rPr>
+        <w:t>咗</w:t>
+      </w:r>
+      <w:proofErr w:type="gramEnd"/>
+      <w:r>
+        <w:rPr>
+          <w:rFonts w:hint="eastAsia"/>
+        </w:rPr>
+        <w:t>一下这个入门readme。</w:t>
       </w:r>
     </w:p>
     <w:p>
@@ -146,7 +286,35 @@
         <w:rPr>
           <w:rFonts w:hint="eastAsia"/>
         </w:rPr>
-        <w:t>深夜十一点四十分，今日花咗三到四小时睇文档与进行GPIO的试验。</w:t>
+        <w:t>深夜十一点四十分，今日花</w:t>
+      </w:r>
+      <w:proofErr w:type="gramStart"/>
+      <w:r>
+        <w:rPr>
+          <w:rFonts w:hint="eastAsia"/>
+        </w:rPr>
+        <w:t>咗</w:t>
+      </w:r>
+      <w:proofErr w:type="gramEnd"/>
+      <w:r>
+        <w:rPr>
+          <w:rFonts w:hint="eastAsia"/>
+        </w:rPr>
+        <w:t>三到四小时</w:t>
+      </w:r>
+      <w:proofErr w:type="gramStart"/>
+      <w:r>
+        <w:rPr>
+          <w:rFonts w:hint="eastAsia"/>
+        </w:rPr>
+        <w:t>睇</w:t>
+      </w:r>
+      <w:proofErr w:type="gramEnd"/>
+      <w:r>
+        <w:rPr>
+          <w:rFonts w:hint="eastAsia"/>
+        </w:rPr>
+        <w:t>文档与进行GPIO的试验。</w:t>
       </w:r>
     </w:p>
     <w:p>
@@ -192,7 +360,21 @@
         <w:rPr>
           <w:rFonts w:hint="eastAsia"/>
         </w:rPr>
-        <w:t>凌晨一点五十三分，昨天下午睇GitHub上的blink示例，但发觉工程实际上唔一样，示例工程的</w:t>
+        <w:t>凌晨一点五十三分，昨天下午</w:t>
+      </w:r>
+      <w:proofErr w:type="gramStart"/>
+      <w:r>
+        <w:rPr>
+          <w:rFonts w:hint="eastAsia"/>
+        </w:rPr>
+        <w:t>睇</w:t>
+      </w:r>
+      <w:proofErr w:type="gramEnd"/>
+      <w:r>
+        <w:rPr>
+          <w:rFonts w:hint="eastAsia"/>
+        </w:rPr>
+        <w:t>GitHub上的blink示例，但发觉工程实际上唔一样，示例工程的</w:t>
       </w:r>
       <w:proofErr w:type="spellStart"/>
       <w:r>
@@ -220,7 +402,21 @@
         <w:rPr>
           <w:rFonts w:hint="eastAsia"/>
         </w:rPr>
-        <w:t>的选项并唔一样的。</w:t>
+        <w:t>的选项</w:t>
+      </w:r>
+      <w:proofErr w:type="gramStart"/>
+      <w:r>
+        <w:rPr>
+          <w:rFonts w:hint="eastAsia"/>
+        </w:rPr>
+        <w:t>并唔一样</w:t>
+      </w:r>
+      <w:proofErr w:type="gramEnd"/>
+      <w:r>
+        <w:rPr>
+          <w:rFonts w:hint="eastAsia"/>
+        </w:rPr>
+        <w:t>的。</w:t>
       </w:r>
       <w:r>
         <w:rPr>
@@ -233,33 +429,99 @@
           <w:rFonts w:hint="eastAsia"/>
         </w:rPr>
         <w:lastRenderedPageBreak/>
-        <w:t>丝印印着</w:t>
+        <w:t>丝</w:t>
+      </w:r>
+      <w:proofErr w:type="gramStart"/>
+      <w:r>
+        <w:rPr>
+          <w:rFonts w:hint="eastAsia"/>
+        </w:rPr>
+        <w:t>印印着</w:t>
       </w:r>
       <w:r>
         <w:t>”</w:t>
       </w:r>
+      <w:proofErr w:type="gramEnd"/>
       <w:r>
         <w:rPr>
           <w:rFonts w:hint="eastAsia"/>
         </w:rPr>
         <w:t>RGB@IO48</w:t>
       </w:r>
+      <w:proofErr w:type="gramStart"/>
       <w:r>
         <w:t>”</w:t>
       </w:r>
-      <w:r>
-        <w:rPr>
-          <w:rFonts w:hint="eastAsia"/>
-        </w:rPr>
-        <w:t>，我亦唔清楚如何正确的将其初始化，我只对其初始化通用输出，设置上拉下拉都未有什么可观察的反应，是否应当将其初始化为LDE_PWM？</w:t>
-      </w:r>
-    </w:p>
-    <w:p>
-      <w:r>
-        <w:rPr>
-          <w:rFonts w:hint="eastAsia"/>
-        </w:rPr>
-        <w:t>晚上睇API文档，对API进行验证。睇定时器篇。</w:t>
+      <w:proofErr w:type="gramEnd"/>
+      <w:r>
+        <w:rPr>
+          <w:rFonts w:hint="eastAsia"/>
+        </w:rPr>
+        <w:t>，我</w:t>
+      </w:r>
+      <w:proofErr w:type="gramStart"/>
+      <w:r>
+        <w:rPr>
+          <w:rFonts w:hint="eastAsia"/>
+        </w:rPr>
+        <w:t>亦唔清楚</w:t>
+      </w:r>
+      <w:proofErr w:type="gramEnd"/>
+      <w:r>
+        <w:rPr>
+          <w:rFonts w:hint="eastAsia"/>
+        </w:rPr>
+        <w:t>如何正确的将其初始化，我只对其初始化通用输出，设置上</w:t>
+      </w:r>
+      <w:proofErr w:type="gramStart"/>
+      <w:r>
+        <w:rPr>
+          <w:rFonts w:hint="eastAsia"/>
+        </w:rPr>
+        <w:t>拉下拉</w:t>
+      </w:r>
+      <w:proofErr w:type="gramEnd"/>
+      <w:r>
+        <w:rPr>
+          <w:rFonts w:hint="eastAsia"/>
+        </w:rPr>
+        <w:t>都未有什么可观察的反应，是否应当将其初始化为LDE_PWM？</w:t>
+      </w:r>
+    </w:p>
+    <w:p>
+      <w:r>
+        <w:rPr>
+          <w:rFonts w:hint="eastAsia"/>
+        </w:rPr>
+        <w:t>晚上</w:t>
+      </w:r>
+      <w:proofErr w:type="gramStart"/>
+      <w:r>
+        <w:rPr>
+          <w:rFonts w:hint="eastAsia"/>
+        </w:rPr>
+        <w:t>睇</w:t>
+      </w:r>
+      <w:proofErr w:type="gramEnd"/>
+      <w:r>
+        <w:rPr>
+          <w:rFonts w:hint="eastAsia"/>
+        </w:rPr>
+        <w:t>API文档，对API进行验证。</w:t>
+      </w:r>
+      <w:proofErr w:type="gramStart"/>
+      <w:r>
+        <w:rPr>
+          <w:rFonts w:hint="eastAsia"/>
+        </w:rPr>
+        <w:t>睇</w:t>
+      </w:r>
+      <w:proofErr w:type="gramEnd"/>
+      <w:r>
+        <w:rPr>
+          <w:rFonts w:hint="eastAsia"/>
+        </w:rPr>
+        <w:t>定时器篇。</w:t>
       </w:r>
     </w:p>
     <w:p/>
@@ -329,7 +591,21 @@
         <w:rPr>
           <w:rFonts w:hint="eastAsia"/>
         </w:rPr>
-        <w:t>我设置了一个2s的定时器，每2s发送一个数据到队列，该队列的数据由我的主任务接收，接收成功则执行任务，接收失败则延时10ms。但实际上我搞不明白</w:t>
+        <w:t>我设置了一个2s的定时器，每2s发送一个数据到队列，该队列的数据由我的</w:t>
+      </w:r>
+      <w:proofErr w:type="gramStart"/>
+      <w:r>
+        <w:rPr>
+          <w:rFonts w:hint="eastAsia"/>
+        </w:rPr>
+        <w:t>主任务</w:t>
+      </w:r>
+      <w:proofErr w:type="gramEnd"/>
+      <w:r>
+        <w:rPr>
+          <w:rFonts w:hint="eastAsia"/>
+        </w:rPr>
+        <w:t>接收，接收成功则执行任务，接收失败则延时10ms。但实际上我搞不明白</w:t>
       </w:r>
       <w:r>
         <w:rPr>
@@ -343,15 +619,57 @@
         <w:rPr>
           <w:rFonts w:hint="eastAsia"/>
         </w:rPr>
-        <w:t>成功的仿照了以前写杰里项目的程序结构。实践分文件撰写代码，成功编译。</w:t>
-      </w:r>
-    </w:p>
-    <w:p>
-      <w:r>
-        <w:rPr>
-          <w:rFonts w:hint="eastAsia"/>
-        </w:rPr>
-        <w:t>之前修改了对中断处理任务的栈大小为1024，是可用的，但是现在一旦触发中断就导致OS抛异常重启，</w:t>
+        <w:t>成功的仿照了以前</w:t>
+      </w:r>
+      <w:proofErr w:type="gramStart"/>
+      <w:r>
+        <w:rPr>
+          <w:rFonts w:hint="eastAsia"/>
+        </w:rPr>
+        <w:t>写杰里项目</w:t>
+      </w:r>
+      <w:proofErr w:type="gramEnd"/>
+      <w:r>
+        <w:rPr>
+          <w:rFonts w:hint="eastAsia"/>
+        </w:rPr>
+        <w:t>的程序结构。实践</w:t>
+      </w:r>
+      <w:proofErr w:type="gramStart"/>
+      <w:r>
+        <w:rPr>
+          <w:rFonts w:hint="eastAsia"/>
+        </w:rPr>
+        <w:t>分文件</w:t>
+      </w:r>
+      <w:proofErr w:type="gramEnd"/>
+      <w:r>
+        <w:rPr>
+          <w:rFonts w:hint="eastAsia"/>
+        </w:rPr>
+        <w:t>撰写代码，成功编译。</w:t>
+      </w:r>
+    </w:p>
+    <w:p>
+      <w:r>
+        <w:rPr>
+          <w:rFonts w:hint="eastAsia"/>
+        </w:rPr>
+        <w:t>之前修改了对中断处理任务的</w:t>
+      </w:r>
+      <w:proofErr w:type="gramStart"/>
+      <w:r>
+        <w:rPr>
+          <w:rFonts w:hint="eastAsia"/>
+        </w:rPr>
+        <w:t>栈</w:t>
+      </w:r>
+      <w:proofErr w:type="gramEnd"/>
+      <w:r>
+        <w:rPr>
+          <w:rFonts w:hint="eastAsia"/>
+        </w:rPr>
+        <w:t>大小为1024，是可用的，但是现在一旦触发中断就导致OS抛异常重启，</w:t>
       </w:r>
       <w:r>
         <w:rPr>
@@ -369,7 +687,21 @@
         <w:rPr>
           <w:rFonts w:hint="eastAsia"/>
         </w:rPr>
-        <w:t>多次触发中断导致栈溢出了。</w:t>
+        <w:t>多次触发中断导致</w:t>
+      </w:r>
+      <w:proofErr w:type="gramStart"/>
+      <w:r>
+        <w:rPr>
+          <w:rFonts w:hint="eastAsia"/>
+        </w:rPr>
+        <w:t>栈</w:t>
+      </w:r>
+      <w:proofErr w:type="gramEnd"/>
+      <w:r>
+        <w:rPr>
+          <w:rFonts w:hint="eastAsia"/>
+        </w:rPr>
+        <w:t>溢出了。</w:t>
       </w:r>
     </w:p>
     <w:p>
@@ -420,9 +752,17 @@
         <w:rPr>
           <w:rFonts w:hint="eastAsia"/>
         </w:rPr>
-        <w:t>最近两三日都在睇</w:t>
+        <w:t>最近两三日都在</w:t>
+      </w:r>
+      <w:proofErr w:type="gramStart"/>
+      <w:r>
+        <w:rPr>
+          <w:rFonts w:hint="eastAsia"/>
+        </w:rPr>
+        <w:t>睇</w:t>
       </w:r>
       <w:proofErr w:type="spellStart"/>
+      <w:proofErr w:type="gramEnd"/>
       <w:r>
         <w:rPr>
           <w:rFonts w:hint="eastAsia"/>
@@ -493,7 +833,21 @@
         <w:rPr>
           <w:rFonts w:hint="eastAsia"/>
         </w:rPr>
-        <w:t>我检查咗首次连接上A</w:t>
+        <w:t>我检查</w:t>
+      </w:r>
+      <w:proofErr w:type="gramStart"/>
+      <w:r>
+        <w:rPr>
+          <w:rFonts w:hint="eastAsia"/>
+        </w:rPr>
+        <w:t>咗</w:t>
+      </w:r>
+      <w:proofErr w:type="gramEnd"/>
+      <w:r>
+        <w:rPr>
+          <w:rFonts w:hint="eastAsia"/>
+        </w:rPr>
+        <w:t>首次连接上A</w:t>
       </w:r>
       <w:r>
         <w:t>P</w:t>
@@ -526,7 +880,21 @@
         <w:rPr>
           <w:rFonts w:hint="eastAsia"/>
         </w:rPr>
-        <w:t>但睇E</w:t>
+        <w:t>但</w:t>
+      </w:r>
+      <w:proofErr w:type="gramStart"/>
+      <w:r>
+        <w:rPr>
+          <w:rFonts w:hint="eastAsia"/>
+        </w:rPr>
+        <w:t>睇</w:t>
+      </w:r>
+      <w:proofErr w:type="gramEnd"/>
+      <w:r>
+        <w:rPr>
+          <w:rFonts w:hint="eastAsia"/>
+        </w:rPr>
+        <w:t>E</w:t>
       </w:r>
       <w:r>
         <w:t>SP-IDF</w:t>
@@ -544,13 +912,55 @@
         <w:rPr>
           <w:rFonts w:hint="eastAsia"/>
         </w:rPr>
-        <w:t>貌似就係一个简易的配网过程，我并冇设置密码，就唔需要处理密匙安全等级这种较为麻烦的预处理。</w:t>
-      </w:r>
-      <w:r>
-        <w:rPr>
-          <w:rFonts w:hint="eastAsia"/>
-        </w:rPr>
-        <w:t>但貌似我并冇配置联网后的endpoint，且只有一个初始化N</w:t>
+        <w:t>貌似就係一个简易的配网过程，我并</w:t>
+      </w:r>
+      <w:proofErr w:type="gramStart"/>
+      <w:r>
+        <w:rPr>
+          <w:rFonts w:hint="eastAsia"/>
+        </w:rPr>
+        <w:t>冇</w:t>
+      </w:r>
+      <w:proofErr w:type="gramEnd"/>
+      <w:r>
+        <w:rPr>
+          <w:rFonts w:hint="eastAsia"/>
+        </w:rPr>
+        <w:t>设置密码，</w:t>
+      </w:r>
+      <w:proofErr w:type="gramStart"/>
+      <w:r>
+        <w:rPr>
+          <w:rFonts w:hint="eastAsia"/>
+        </w:rPr>
+        <w:t>就唔需要处理密匙安全</w:t>
+      </w:r>
+      <w:proofErr w:type="gramEnd"/>
+      <w:r>
+        <w:rPr>
+          <w:rFonts w:hint="eastAsia"/>
+        </w:rPr>
+        <w:t>等级这种较为麻烦的预处理。</w:t>
+      </w:r>
+      <w:r>
+        <w:rPr>
+          <w:rFonts w:hint="eastAsia"/>
+        </w:rPr>
+        <w:t>但貌似我并</w:t>
+      </w:r>
+      <w:proofErr w:type="gramStart"/>
+      <w:r>
+        <w:rPr>
+          <w:rFonts w:hint="eastAsia"/>
+        </w:rPr>
+        <w:t>冇</w:t>
+      </w:r>
+      <w:proofErr w:type="gramEnd"/>
+      <w:r>
+        <w:rPr>
+          <w:rFonts w:hint="eastAsia"/>
+        </w:rPr>
+        <w:t>配置联网后的endpoint，且只有一个初始化N</w:t>
       </w:r>
       <w:r>
         <w:t>ET</w:t>
@@ -826,7 +1236,21 @@
         <w:rPr>
           <w:rFonts w:hint="eastAsia"/>
         </w:rPr>
-        <w:t>后断开咗连接导致的</w:t>
+        <w:t>后断开</w:t>
+      </w:r>
+      <w:proofErr w:type="gramStart"/>
+      <w:r>
+        <w:rPr>
+          <w:rFonts w:hint="eastAsia"/>
+        </w:rPr>
+        <w:t>咗</w:t>
+      </w:r>
+      <w:proofErr w:type="gramEnd"/>
+      <w:r>
+        <w:rPr>
+          <w:rFonts w:hint="eastAsia"/>
+        </w:rPr>
+        <w:t>连接导致的</w:t>
       </w:r>
       <w:proofErr w:type="spellStart"/>
       <w:r>
@@ -866,9 +1290,17 @@
         <w:rPr>
           <w:rFonts w:hint="eastAsia"/>
         </w:rPr>
-        <w:t>处添加咗</w:t>
+        <w:t>处添加</w:t>
+      </w:r>
+      <w:proofErr w:type="gramStart"/>
+      <w:r>
+        <w:rPr>
+          <w:rFonts w:hint="eastAsia"/>
+        </w:rPr>
+        <w:t>咗</w:t>
       </w:r>
       <w:proofErr w:type="spellStart"/>
+      <w:proofErr w:type="gramEnd"/>
       <w:r>
         <w:rPr>
           <w:rFonts w:hint="eastAsia"/>
@@ -897,7 +1329,35 @@
         <w:rPr>
           <w:rFonts w:hint="eastAsia"/>
         </w:rPr>
-        <w:t>并冇断开，且返回咗connecting，log可见</w:t>
+        <w:t>并</w:t>
+      </w:r>
+      <w:proofErr w:type="gramStart"/>
+      <w:r>
+        <w:rPr>
+          <w:rFonts w:hint="eastAsia"/>
+        </w:rPr>
+        <w:t>冇</w:t>
+      </w:r>
+      <w:proofErr w:type="gramEnd"/>
+      <w:r>
+        <w:rPr>
+          <w:rFonts w:hint="eastAsia"/>
+        </w:rPr>
+        <w:t>断开，且返回</w:t>
+      </w:r>
+      <w:proofErr w:type="gramStart"/>
+      <w:r>
+        <w:rPr>
+          <w:rFonts w:hint="eastAsia"/>
+        </w:rPr>
+        <w:t>咗</w:t>
+      </w:r>
+      <w:proofErr w:type="gramEnd"/>
+      <w:r>
+        <w:rPr>
+          <w:rFonts w:hint="eastAsia"/>
+        </w:rPr>
+        <w:t>connecting，log可见</w:t>
       </w:r>
     </w:p>
     <w:tbl>
@@ -1107,7 +1567,15 @@
             </w:r>
             <w:proofErr w:type="spellEnd"/>
             <w:r>
-              <w:t xml:space="preserve"> ret = </w:t>
+              <w:t xml:space="preserve"> </w:t>
+            </w:r>
+            <w:proofErr w:type="gramStart"/>
+            <w:r>
+              <w:t>ret</w:t>
+            </w:r>
+            <w:proofErr w:type="gramEnd"/>
+            <w:r>
+              <w:t xml:space="preserve"> = </w:t>
             </w:r>
             <w:proofErr w:type="spellStart"/>
             <w:r>
@@ -1301,7 +1769,21 @@
         <w:rPr>
           <w:rFonts w:hint="eastAsia"/>
         </w:rPr>
-        <w:t>即为TCP/IP协议栈，与用户代码关系如下：</w:t>
+        <w:t>即为TCP/IP协议</w:t>
+      </w:r>
+      <w:proofErr w:type="gramStart"/>
+      <w:r>
+        <w:rPr>
+          <w:rFonts w:hint="eastAsia"/>
+        </w:rPr>
+        <w:t>栈</w:t>
+      </w:r>
+      <w:proofErr w:type="gramEnd"/>
+      <w:r>
+        <w:rPr>
+          <w:rFonts w:hint="eastAsia"/>
+        </w:rPr>
+        <w:t>，与用户代码关系如下：</w:t>
       </w:r>
     </w:p>
     <w:p>
@@ -1534,7 +2016,21 @@
         <w:rPr>
           <w:rFonts w:hint="eastAsia"/>
         </w:rPr>
-        <w:t>今日copy咗GitHub上的</w:t>
+        <w:t>今日copy</w:t>
+      </w:r>
+      <w:proofErr w:type="gramStart"/>
+      <w:r>
+        <w:rPr>
+          <w:rFonts w:hint="eastAsia"/>
+        </w:rPr>
+        <w:t>咗</w:t>
+      </w:r>
+      <w:proofErr w:type="gramEnd"/>
+      <w:r>
+        <w:rPr>
+          <w:rFonts w:hint="eastAsia"/>
+        </w:rPr>
+        <w:t>GitHub上的</w:t>
       </w:r>
       <w:proofErr w:type="spellStart"/>
       <w:r>
@@ -1630,33 +2126,41 @@
         </w:rPr>
         <w:t>问题有点大，昨天还是能成功广播的,今晚改成单播，报错</w:t>
       </w:r>
+      <w:proofErr w:type="gramStart"/>
       <w:r>
         <w:t>”</w:t>
       </w:r>
+      <w:proofErr w:type="gramEnd"/>
       <w:r>
         <w:t>ESP_ERR_ESPNOW_NOT_FOUND</w:t>
       </w:r>
+      <w:proofErr w:type="gramStart"/>
       <w:r>
         <w:t>”</w:t>
       </w:r>
+      <w:proofErr w:type="gramEnd"/>
       <w:r>
         <w:rPr>
           <w:rFonts w:hint="eastAsia"/>
         </w:rPr>
         <w:t>，看注释是</w:t>
       </w:r>
+      <w:proofErr w:type="gramStart"/>
       <w:r>
         <w:t>”</w:t>
       </w:r>
+      <w:proofErr w:type="gramEnd"/>
       <w:r>
         <w:rPr>
           <w:rFonts w:hint="eastAsia"/>
         </w:rPr>
         <w:t>peer is not found</w:t>
       </w:r>
+      <w:proofErr w:type="gramStart"/>
       <w:r>
         <w:t>”</w:t>
       </w:r>
+      <w:proofErr w:type="gramEnd"/>
       <w:r>
         <w:rPr>
           <w:rFonts w:hint="eastAsia"/>
@@ -1771,7 +2275,35 @@
         <w:rPr>
           <w:rFonts w:hint="eastAsia"/>
         </w:rPr>
-        <w:t>或许我应该从以太网开始睇，睇几日样例，分析样例流程先。。。</w:t>
+        <w:t>或许我应该从以太网开始</w:t>
+      </w:r>
+      <w:proofErr w:type="gramStart"/>
+      <w:r>
+        <w:rPr>
+          <w:rFonts w:hint="eastAsia"/>
+        </w:rPr>
+        <w:t>睇</w:t>
+      </w:r>
+      <w:proofErr w:type="gramEnd"/>
+      <w:r>
+        <w:rPr>
+          <w:rFonts w:hint="eastAsia"/>
+        </w:rPr>
+        <w:t>，</w:t>
+      </w:r>
+      <w:proofErr w:type="gramStart"/>
+      <w:r>
+        <w:rPr>
+          <w:rFonts w:hint="eastAsia"/>
+        </w:rPr>
+        <w:t>睇</w:t>
+      </w:r>
+      <w:proofErr w:type="gramEnd"/>
+      <w:r>
+        <w:rPr>
+          <w:rFonts w:hint="eastAsia"/>
+        </w:rPr>
+        <w:t>几日样例，分析样例流程先。。。</w:t>
       </w:r>
     </w:p>
     <w:p>
@@ -1792,7 +2324,49 @@
         <w:rPr>
           <w:rFonts w:hint="eastAsia"/>
         </w:rPr>
-        <w:t>我应该花时间好好睇一下的，一睇就睇到好野了</w:t>
+        <w:t>我应该花时间好好</w:t>
+      </w:r>
+      <w:proofErr w:type="gramStart"/>
+      <w:r>
+        <w:rPr>
+          <w:rFonts w:hint="eastAsia"/>
+        </w:rPr>
+        <w:t>睇</w:t>
+      </w:r>
+      <w:proofErr w:type="gramEnd"/>
+      <w:r>
+        <w:rPr>
+          <w:rFonts w:hint="eastAsia"/>
+        </w:rPr>
+        <w:t>一下的，</w:t>
+      </w:r>
+      <w:proofErr w:type="gramStart"/>
+      <w:r>
+        <w:rPr>
+          <w:rFonts w:hint="eastAsia"/>
+        </w:rPr>
+        <w:t>一睇</w:t>
+      </w:r>
+      <w:proofErr w:type="gramEnd"/>
+      <w:r>
+        <w:rPr>
+          <w:rFonts w:hint="eastAsia"/>
+        </w:rPr>
+        <w:t>就</w:t>
+      </w:r>
+      <w:proofErr w:type="gramStart"/>
+      <w:r>
+        <w:rPr>
+          <w:rFonts w:hint="eastAsia"/>
+        </w:rPr>
+        <w:t>睇</w:t>
+      </w:r>
+      <w:proofErr w:type="gramEnd"/>
+      <w:r>
+        <w:rPr>
+          <w:rFonts w:hint="eastAsia"/>
+        </w:rPr>
+        <w:t>到好野了</w:t>
       </w:r>
       <w:hyperlink r:id="rId11" w:anchor="_CPPv417esp_netif_receiveP11esp_netif_tPv6size_tPv" w:history="1">
         <w:r>
@@ -1846,7 +2420,21 @@
         <w:rPr>
           <w:rFonts w:hint="eastAsia"/>
         </w:rPr>
-        <w:t>从log上来睇，</w:t>
+        <w:t>从log上来</w:t>
+      </w:r>
+      <w:proofErr w:type="gramStart"/>
+      <w:r>
+        <w:rPr>
+          <w:rFonts w:hint="eastAsia"/>
+        </w:rPr>
+        <w:t>睇</w:t>
+      </w:r>
+      <w:proofErr w:type="gramEnd"/>
+      <w:r>
+        <w:rPr>
+          <w:rFonts w:hint="eastAsia"/>
+        </w:rPr>
+        <w:t>，</w:t>
       </w:r>
       <w:proofErr w:type="spellStart"/>
       <w:r>
@@ -1860,7 +2448,21 @@
         <w:rPr>
           <w:rFonts w:hint="eastAsia"/>
         </w:rPr>
-        <w:t>时间同步貌似係失败咗，失败原因未清楚</w:t>
+        <w:t>时间同步貌似係失败</w:t>
+      </w:r>
+      <w:proofErr w:type="gramStart"/>
+      <w:r>
+        <w:rPr>
+          <w:rFonts w:hint="eastAsia"/>
+        </w:rPr>
+        <w:t>咗</w:t>
+      </w:r>
+      <w:proofErr w:type="gramEnd"/>
+      <w:r>
+        <w:rPr>
+          <w:rFonts w:hint="eastAsia"/>
+        </w:rPr>
+        <w:t>，失败原因未清楚</w:t>
       </w:r>
       <w:r>
         <w:rPr>
@@ -1878,7 +2480,21 @@
         <w:rPr>
           <w:rFonts w:hint="eastAsia"/>
         </w:rPr>
-        <w:t>。不过，我在路由器设置网页上并未有睇到开发板，不知是否因为网络请求只请求了一次的原因。</w:t>
+        <w:t>。不过，我在路由器设置网页上并未有</w:t>
+      </w:r>
+      <w:proofErr w:type="gramStart"/>
+      <w:r>
+        <w:rPr>
+          <w:rFonts w:hint="eastAsia"/>
+        </w:rPr>
+        <w:t>睇</w:t>
+      </w:r>
+      <w:proofErr w:type="gramEnd"/>
+      <w:r>
+        <w:rPr>
+          <w:rFonts w:hint="eastAsia"/>
+        </w:rPr>
+        <w:t>到开发板，不知是否因为网络请求只请求了一次的原因。</w:t>
       </w:r>
     </w:p>
     <w:p>
@@ -1925,7 +2541,21 @@
         <w:rPr>
           <w:rFonts w:hint="eastAsia"/>
         </w:rPr>
-        <w:t>其他的请求一律唔可以正常连接</w:t>
+        <w:t>其他的请求一律</w:t>
+      </w:r>
+      <w:proofErr w:type="gramStart"/>
+      <w:r>
+        <w:rPr>
+          <w:rFonts w:hint="eastAsia"/>
+        </w:rPr>
+        <w:t>唔可以</w:t>
+      </w:r>
+      <w:proofErr w:type="gramEnd"/>
+      <w:r>
+        <w:rPr>
+          <w:rFonts w:hint="eastAsia"/>
+        </w:rPr>
+        <w:t>正常连接</w:t>
       </w:r>
     </w:p>
     <w:p>
@@ -1944,10 +2574,12 @@
         </w:rPr>
         <w:t>虽然这个样例名称係</w:t>
       </w:r>
+      <w:proofErr w:type="gramStart"/>
       <w:r>
         <w:t>”</w:t>
       </w:r>
       <w:proofErr w:type="spellStart"/>
+      <w:proofErr w:type="gramEnd"/>
       <w:r>
         <w:rPr>
           <w:rFonts w:hint="eastAsia"/>
@@ -1955,14 +2587,58 @@
         <w:t>https_request</w:t>
       </w:r>
       <w:proofErr w:type="spellEnd"/>
+      <w:proofErr w:type="gramStart"/>
       <w:r>
         <w:t>”</w:t>
       </w:r>
-      <w:r>
-        <w:rPr>
-          <w:rFonts w:hint="eastAsia"/>
-        </w:rPr>
-        <w:t>，但实际上我感觉唔似HTTPS，而係HTTP，距冇加密。于是我现在睇相关SSL/TLS的HTTPS请求样例。</w:t>
+      <w:proofErr w:type="gramEnd"/>
+      <w:r>
+        <w:rPr>
+          <w:rFonts w:hint="eastAsia"/>
+        </w:rPr>
+        <w:t>，但实际上我</w:t>
+      </w:r>
+      <w:proofErr w:type="gramStart"/>
+      <w:r>
+        <w:rPr>
+          <w:rFonts w:hint="eastAsia"/>
+        </w:rPr>
+        <w:t>感觉唔似</w:t>
+      </w:r>
+      <w:proofErr w:type="gramEnd"/>
+      <w:r>
+        <w:rPr>
+          <w:rFonts w:hint="eastAsia"/>
+        </w:rPr>
+        <w:t>HTTPS，而係HTTP，距</w:t>
+      </w:r>
+      <w:proofErr w:type="gramStart"/>
+      <w:r>
+        <w:rPr>
+          <w:rFonts w:hint="eastAsia"/>
+        </w:rPr>
+        <w:t>冇</w:t>
+      </w:r>
+      <w:proofErr w:type="gramEnd"/>
+      <w:r>
+        <w:rPr>
+          <w:rFonts w:hint="eastAsia"/>
+        </w:rPr>
+        <w:t>加密。于是我现在</w:t>
+      </w:r>
+      <w:proofErr w:type="gramStart"/>
+      <w:r>
+        <w:rPr>
+          <w:rFonts w:hint="eastAsia"/>
+        </w:rPr>
+        <w:t>睇</w:t>
+      </w:r>
+      <w:proofErr w:type="gramEnd"/>
+      <w:r>
+        <w:rPr>
+          <w:rFonts w:hint="eastAsia"/>
+        </w:rPr>
+        <w:t>相关SSL/TLS的HTTPS请求样例。</w:t>
       </w:r>
     </w:p>
     <w:p>
@@ -1978,7 +2654,35 @@
         <w:rPr>
           <w:rFonts w:hint="eastAsia"/>
         </w:rPr>
-        <w:t>现在係晚上七点三十八分，午觉睡到下午五点几先起，编译好的binary大小超过咗预设，设置了很长时间将</w:t>
+        <w:t>现在係晚上七点三十八分，午觉睡到</w:t>
+      </w:r>
+      <w:proofErr w:type="gramStart"/>
+      <w:r>
+        <w:rPr>
+          <w:rFonts w:hint="eastAsia"/>
+        </w:rPr>
+        <w:t>下午五点几先</w:t>
+      </w:r>
+      <w:proofErr w:type="gramEnd"/>
+      <w:r>
+        <w:rPr>
+          <w:rFonts w:hint="eastAsia"/>
+        </w:rPr>
+        <w:t>起，编译好的binary大小超过</w:t>
+      </w:r>
+      <w:proofErr w:type="gramStart"/>
+      <w:r>
+        <w:rPr>
+          <w:rFonts w:hint="eastAsia"/>
+        </w:rPr>
+        <w:t>咗</w:t>
+      </w:r>
+      <w:proofErr w:type="gramEnd"/>
+      <w:r>
+        <w:rPr>
+          <w:rFonts w:hint="eastAsia"/>
+        </w:rPr>
+        <w:t>预设，设置了很长时间将</w:t>
       </w:r>
       <w:proofErr w:type="spellStart"/>
       <w:r>
@@ -2028,108 +2732,160 @@
         </w:rPr>
         <w:t>我又对比了一下在edge中的网页，发现请求方案确实都是用的https，但这个协议不同，一般网页的协议都是</w:t>
       </w:r>
+      <w:proofErr w:type="gramStart"/>
       <w:r>
         <w:t>”</w:t>
       </w:r>
+      <w:proofErr w:type="gramEnd"/>
       <w:r>
         <w:rPr>
           <w:rFonts w:hint="eastAsia"/>
         </w:rPr>
         <w:t>h2</w:t>
       </w:r>
+      <w:proofErr w:type="gramStart"/>
       <w:r>
         <w:t>”</w:t>
       </w:r>
+      <w:proofErr w:type="gramEnd"/>
       <w:r>
         <w:rPr>
           <w:rFonts w:hint="eastAsia"/>
         </w:rPr>
         <w:t>，</w:t>
       </w:r>
+      <w:proofErr w:type="gramStart"/>
       <w:r>
         <w:t>”</w:t>
       </w:r>
+      <w:proofErr w:type="gramEnd"/>
       <w:r>
         <w:rPr>
           <w:rFonts w:hint="eastAsia"/>
         </w:rPr>
         <w:t>chrome-extension</w:t>
       </w:r>
+      <w:proofErr w:type="gramStart"/>
       <w:r>
         <w:t>”</w:t>
       </w:r>
-      <w:r>
-        <w:rPr>
-          <w:rFonts w:hint="eastAsia"/>
-        </w:rPr>
-        <w:t>这种，而样例请求的是</w:t>
-      </w:r>
+      <w:proofErr w:type="gramEnd"/>
+      <w:r>
+        <w:rPr>
+          <w:rFonts w:hint="eastAsia"/>
+        </w:rPr>
+        <w:t>这种，</w:t>
+      </w:r>
+      <w:proofErr w:type="gramStart"/>
+      <w:r>
+        <w:rPr>
+          <w:rFonts w:hint="eastAsia"/>
+        </w:rPr>
+        <w:t>而样例</w:t>
+      </w:r>
+      <w:proofErr w:type="gramEnd"/>
+      <w:r>
+        <w:rPr>
+          <w:rFonts w:hint="eastAsia"/>
+        </w:rPr>
+        <w:t>请求的是</w:t>
+      </w:r>
+      <w:proofErr w:type="gramStart"/>
       <w:r>
         <w:t>”</w:t>
       </w:r>
+      <w:proofErr w:type="gramEnd"/>
       <w:r>
         <w:rPr>
           <w:rFonts w:hint="eastAsia"/>
         </w:rPr>
         <w:t>http/1.1</w:t>
       </w:r>
+      <w:proofErr w:type="gramStart"/>
       <w:r>
         <w:t>”</w:t>
       </w:r>
+      <w:proofErr w:type="gramEnd"/>
       <w:r>
         <w:rPr>
           <w:rFonts w:hint="eastAsia"/>
         </w:rPr>
         <w:t>，而这个</w:t>
       </w:r>
+      <w:proofErr w:type="gramStart"/>
       <w:r>
         <w:t>”</w:t>
       </w:r>
+      <w:proofErr w:type="gramEnd"/>
       <w:r>
         <w:rPr>
           <w:rFonts w:hint="eastAsia"/>
         </w:rPr>
         <w:t>h2</w:t>
       </w:r>
+      <w:proofErr w:type="gramStart"/>
       <w:r>
         <w:t>”</w:t>
       </w:r>
+      <w:proofErr w:type="gramEnd"/>
       <w:r>
         <w:rPr>
           <w:rFonts w:hint="eastAsia"/>
         </w:rPr>
         <w:t>指的是</w:t>
       </w:r>
+      <w:proofErr w:type="gramStart"/>
       <w:r>
         <w:t>”</w:t>
       </w:r>
+      <w:proofErr w:type="gramEnd"/>
       <w:r>
         <w:rPr>
           <w:rFonts w:hint="eastAsia"/>
         </w:rPr>
         <w:t>http2</w:t>
       </w:r>
+      <w:proofErr w:type="gramStart"/>
       <w:r>
         <w:t>”</w:t>
       </w:r>
-      <w:r>
-        <w:rPr>
-          <w:rFonts w:hint="eastAsia"/>
-        </w:rPr>
-        <w:t>，而这个协议栈是否支持</w:t>
-      </w:r>
+      <w:proofErr w:type="gramEnd"/>
+      <w:r>
+        <w:rPr>
+          <w:rFonts w:hint="eastAsia"/>
+        </w:rPr>
+        <w:t>，而这个协议</w:t>
+      </w:r>
+      <w:proofErr w:type="gramStart"/>
+      <w:r>
+        <w:rPr>
+          <w:rFonts w:hint="eastAsia"/>
+        </w:rPr>
+        <w:t>栈</w:t>
+      </w:r>
+      <w:proofErr w:type="gramEnd"/>
+      <w:r>
+        <w:rPr>
+          <w:rFonts w:hint="eastAsia"/>
+        </w:rPr>
+        <w:t>是否支持</w:t>
+      </w:r>
+      <w:proofErr w:type="gramStart"/>
       <w:r>
         <w:t>”</w:t>
       </w:r>
+      <w:proofErr w:type="gramEnd"/>
       <w:r>
         <w:rPr>
           <w:rFonts w:hint="eastAsia"/>
         </w:rPr>
         <w:t>h2</w:t>
       </w:r>
+      <w:proofErr w:type="gramStart"/>
       <w:r>
         <w:t>”</w:t>
       </w:r>
+      <w:proofErr w:type="gramEnd"/>
       <w:r>
         <w:rPr>
           <w:rFonts w:hint="eastAsia"/>
@@ -2142,18 +2898,22 @@
         </w:rPr>
         <w:t>，但我看这个ESP-IDF是能够支持TLS1.3，想来也能支持</w:t>
       </w:r>
+      <w:proofErr w:type="gramStart"/>
       <w:r>
         <w:t>”</w:t>
       </w:r>
+      <w:proofErr w:type="gramEnd"/>
       <w:r>
         <w:rPr>
           <w:rFonts w:hint="eastAsia"/>
         </w:rPr>
         <w:t>h2</w:t>
       </w:r>
+      <w:proofErr w:type="gramStart"/>
       <w:r>
         <w:t>”</w:t>
       </w:r>
+      <w:proofErr w:type="gramEnd"/>
       <w:r>
         <w:rPr>
           <w:rFonts w:hint="eastAsia"/>
@@ -2164,20 +2924,38 @@
         <w:rPr>
           <w:rFonts w:hint="eastAsia"/>
         </w:rPr>
-        <w:t>又去睇咗下，确实係支持</w:t>
-      </w:r>
+        <w:t>又去</w:t>
+      </w:r>
+      <w:proofErr w:type="gramStart"/>
+      <w:r>
+        <w:rPr>
+          <w:rFonts w:hint="eastAsia"/>
+        </w:rPr>
+        <w:t>睇咗</w:t>
+      </w:r>
+      <w:proofErr w:type="gramEnd"/>
+      <w:r>
+        <w:rPr>
+          <w:rFonts w:hint="eastAsia"/>
+        </w:rPr>
+        <w:t>下，确实係支持</w:t>
+      </w:r>
+      <w:proofErr w:type="gramStart"/>
       <w:r>
         <w:t>”</w:t>
       </w:r>
+      <w:proofErr w:type="gramEnd"/>
       <w:r>
         <w:rPr>
           <w:rFonts w:hint="eastAsia"/>
         </w:rPr>
         <w:t>http2</w:t>
       </w:r>
+      <w:proofErr w:type="gramStart"/>
       <w:r>
         <w:t>”</w:t>
       </w:r>
+      <w:proofErr w:type="gramEnd"/>
       <w:r>
         <w:rPr>
           <w:rFonts w:hint="eastAsia"/>
@@ -2249,7 +3027,21 @@
         <w:rPr>
           <w:rFonts w:hint="eastAsia"/>
         </w:rPr>
-        <w:t>我决定暂时先将这个放下，实在太痛苦了，而且我冇这个能力，因为唔識的如何去分析这个错误代码</w:t>
+        <w:t>我决定暂时先将这个放下，实在太痛苦了，而且我</w:t>
+      </w:r>
+      <w:proofErr w:type="gramStart"/>
+      <w:r>
+        <w:rPr>
+          <w:rFonts w:hint="eastAsia"/>
+        </w:rPr>
+        <w:t>冇</w:t>
+      </w:r>
+      <w:proofErr w:type="gramEnd"/>
+      <w:r>
+        <w:rPr>
+          <w:rFonts w:hint="eastAsia"/>
+        </w:rPr>
+        <w:t>这个能力，因为唔識的如何去分析这个错误代码</w:t>
       </w:r>
       <w:r>
         <w:rPr>
@@ -2263,11 +3055,19 @@
         </w:rPr>
         <w:t>的成因。先搞一下这个ESP的USB。</w:t>
       </w:r>
-      <w:r>
-        <w:rPr>
-          <w:rFonts w:hint="eastAsia"/>
-        </w:rPr>
-        <w:t>唔知道为什么使用idf.py命令添加了这个tiny USB组件后编译出错了，问题有点大，这个库多处报错了。</w:t>
+      <w:proofErr w:type="gramStart"/>
+      <w:r>
+        <w:rPr>
+          <w:rFonts w:hint="eastAsia"/>
+        </w:rPr>
+        <w:t>唔知道</w:t>
+      </w:r>
+      <w:proofErr w:type="gramEnd"/>
+      <w:r>
+        <w:rPr>
+          <w:rFonts w:hint="eastAsia"/>
+        </w:rPr>
+        <w:t>为什么使用idf.py命令添加了这个tiny USB组件后编译出错了，问题有点大，这个库多处报错了。</w:t>
       </w:r>
     </w:p>
     <w:p>
@@ -2327,36 +3127,234 @@
         <w:spacing w:line="285" w:lineRule="atLeast"/>
         <w:jc w:val="left"/>
         <w:rPr>
+          <w:rFonts w:ascii="Consolas" w:eastAsia="宋体" w:hAnsi="Consolas" w:cs="宋体"/>
+          <w:color w:val="000000"/>
+          <w:kern w:val="0"/>
+          <w:szCs w:val="21"/>
+          <w14:ligatures w14:val="none"/>
+        </w:rPr>
+      </w:pPr>
+      <w:r>
+        <w:rPr>
+          <w:rFonts w:hint="eastAsia"/>
+        </w:rPr>
+        <w:t>现在是凌晨零点十五分，</w:t>
+      </w:r>
+      <w:r>
+        <w:rPr>
+          <w:rFonts w:hint="eastAsia"/>
+        </w:rPr>
+        <w:t>昨天</w:t>
+      </w:r>
+      <w:proofErr w:type="gramStart"/>
+      <w:r>
+        <w:rPr>
+          <w:rFonts w:hint="eastAsia"/>
+        </w:rPr>
+        <w:t>把之前</w:t>
+      </w:r>
+      <w:proofErr w:type="gramEnd"/>
+      <w:r>
+        <w:rPr>
+          <w:rFonts w:hint="eastAsia"/>
+        </w:rPr>
+        <w:t>写的代码都移植到当前这个新建的项目中了。</w:t>
+      </w:r>
+      <w:r>
+        <w:rPr>
+          <w:rFonts w:hint="eastAsia"/>
+        </w:rPr>
+        <w:t>这个灯闪不能</w:t>
+      </w:r>
+      <w:proofErr w:type="gramStart"/>
+      <w:r>
+        <w:rPr>
+          <w:rFonts w:hint="eastAsia"/>
+        </w:rPr>
+        <w:t>闪</w:t>
+      </w:r>
+      <w:proofErr w:type="gramEnd"/>
+      <w:r>
+        <w:rPr>
+          <w:rFonts w:hint="eastAsia"/>
+        </w:rPr>
+        <w:t>太快，会发热，我都担心会不会把</w:t>
+      </w:r>
+      <w:proofErr w:type="gramStart"/>
+      <w:r>
+        <w:rPr>
+          <w:rFonts w:hint="eastAsia"/>
+        </w:rPr>
+        <w:t>开发板烧了</w:t>
+      </w:r>
+      <w:proofErr w:type="gramEnd"/>
+      <w:r>
+        <w:rPr>
+          <w:rFonts w:hint="eastAsia"/>
+        </w:rPr>
+        <w:t>，因为试过因为</w:t>
+      </w:r>
+      <w:proofErr w:type="gramStart"/>
+      <w:r>
+        <w:rPr>
+          <w:rFonts w:hint="eastAsia"/>
+        </w:rPr>
+        <w:t>闪</w:t>
+      </w:r>
+      <w:proofErr w:type="gramEnd"/>
+      <w:r>
+        <w:rPr>
+          <w:rFonts w:hint="eastAsia"/>
+        </w:rPr>
+        <w:t>太快发热严重之间掉电保护了。然后就是</w:t>
+      </w:r>
+      <w:r>
+        <w:rPr>
+          <w:rFonts w:hint="eastAsia"/>
+        </w:rPr>
+        <w:t>发现调用这个tiny USB的时候，调用这个</w:t>
+      </w:r>
+      <w:proofErr w:type="spellStart"/>
+      <w:r>
+        <w:rPr>
+          <w:rFonts w:ascii="Consolas" w:eastAsia="宋体" w:hAnsi="Consolas" w:cs="宋体"/>
+          <w:color w:val="000000"/>
+          <w:kern w:val="0"/>
+          <w:szCs w:val="21"/>
+          <w14:ligatures w14:val="none"/>
+        </w:rPr>
+        <w:t>esp_tusb_init_console</w:t>
+      </w:r>
+      <w:proofErr w:type="spellEnd"/>
+      <w:r>
+        <w:rPr>
           <w:rFonts w:ascii="Consolas" w:eastAsia="宋体" w:hAnsi="Consolas" w:cs="宋体" w:hint="eastAsia"/>
           <w:color w:val="000000"/>
           <w:kern w:val="0"/>
           <w:szCs w:val="21"/>
           <w14:ligatures w14:val="none"/>
         </w:rPr>
+        <w:t>再调用</w:t>
+      </w:r>
+      <w:proofErr w:type="spellStart"/>
+      <w:r>
+        <w:rPr>
+          <w:rFonts w:ascii="Consolas" w:eastAsia="宋体" w:hAnsi="Consolas" w:cs="宋体"/>
+          <w:color w:val="000000"/>
+          <w:kern w:val="0"/>
+          <w:szCs w:val="21"/>
+          <w14:ligatures w14:val="none"/>
+        </w:rPr>
+        <w:t>esp_tusb_deinit_console</w:t>
+      </w:r>
+      <w:proofErr w:type="spellEnd"/>
+      <w:r>
+        <w:rPr>
+          <w:rFonts w:ascii="Consolas" w:eastAsia="宋体" w:hAnsi="Consolas" w:cs="宋体" w:hint="eastAsia"/>
+          <w:color w:val="000000"/>
+          <w:kern w:val="0"/>
+          <w:szCs w:val="21"/>
+          <w14:ligatures w14:val="none"/>
+        </w:rPr>
+        <w:t>可能内存泄漏了，这个</w:t>
+      </w:r>
+      <w:proofErr w:type="spellStart"/>
+      <w:r>
+        <w:rPr>
+          <w:rFonts w:ascii="Consolas" w:eastAsia="宋体" w:hAnsi="Consolas" w:cs="宋体"/>
+          <w:color w:val="000000"/>
+          <w:kern w:val="0"/>
+          <w:szCs w:val="21"/>
+          <w14:ligatures w14:val="none"/>
+        </w:rPr>
+        <w:t>esp_get_minimum_free_heap_size</w:t>
+      </w:r>
+      <w:proofErr w:type="spellEnd"/>
+      <w:r>
+        <w:rPr>
+          <w:rFonts w:ascii="Consolas" w:eastAsia="宋体" w:hAnsi="Consolas" w:cs="宋体" w:hint="eastAsia"/>
+          <w:color w:val="000000"/>
+          <w:kern w:val="0"/>
+          <w:szCs w:val="21"/>
+          <w14:ligatures w14:val="none"/>
+        </w:rPr>
+        <w:t>给我的回报值越来越低，直到内存不足</w:t>
+      </w:r>
+      <w:r>
+        <w:rPr>
+          <w:rFonts w:ascii="Consolas" w:eastAsia="宋体" w:hAnsi="Consolas" w:cs="宋体" w:hint="eastAsia"/>
+          <w:color w:val="000000"/>
+          <w:kern w:val="0"/>
+          <w:szCs w:val="21"/>
+          <w14:ligatures w14:val="none"/>
+        </w:rPr>
+        <w:t>OS</w:t>
+      </w:r>
+      <w:r>
+        <w:rPr>
+          <w:rFonts w:ascii="Consolas" w:eastAsia="宋体" w:hAnsi="Consolas" w:cs="宋体" w:hint="eastAsia"/>
+          <w:color w:val="000000"/>
+          <w:kern w:val="0"/>
+          <w:szCs w:val="21"/>
+          <w14:ligatures w14:val="none"/>
+        </w:rPr>
+        <w:t>重启</w:t>
+      </w:r>
+      <w:r>
+        <w:rPr>
+          <w:rFonts w:ascii="Consolas" w:eastAsia="宋体" w:hAnsi="Consolas" w:cs="宋体" w:hint="eastAsia"/>
+          <w:color w:val="000000"/>
+          <w:kern w:val="0"/>
+          <w:szCs w:val="21"/>
+          <w14:ligatures w14:val="none"/>
+        </w:rPr>
+        <w:t>，现在正在着手检查</w:t>
+      </w:r>
+      <w:r>
+        <w:rPr>
+          <w:rFonts w:ascii="Consolas" w:eastAsia="宋体" w:hAnsi="Consolas" w:cs="宋体" w:hint="eastAsia"/>
+          <w:color w:val="000000"/>
+          <w:kern w:val="0"/>
+          <w:szCs w:val="21"/>
+          <w14:ligatures w14:val="none"/>
+        </w:rPr>
+        <w:t>定位</w:t>
+      </w:r>
+      <w:r>
+        <w:rPr>
+          <w:rFonts w:ascii="Consolas" w:eastAsia="宋体" w:hAnsi="Consolas" w:cs="宋体" w:hint="eastAsia"/>
+          <w:color w:val="000000"/>
+          <w:kern w:val="0"/>
+          <w:szCs w:val="21"/>
+          <w14:ligatures w14:val="none"/>
+        </w:rPr>
+        <w:t>内存是哪里泄漏了。</w:t>
+      </w:r>
+    </w:p>
+    <w:p>
+      <w:pPr>
+        <w:widowControl/>
+        <w:shd w:val="clear" w:color="auto" w:fill="FFFFFF"/>
+        <w:spacing w:line="285" w:lineRule="atLeast"/>
+        <w:jc w:val="left"/>
+        <w:rPr>
+          <w:rFonts w:ascii="Consolas" w:eastAsia="宋体" w:hAnsi="Consolas" w:cs="宋体"/>
+          <w:color w:val="000000"/>
+          <w:kern w:val="0"/>
+          <w:szCs w:val="21"/>
+          <w14:ligatures w14:val="none"/>
+        </w:rPr>
       </w:pPr>
       <w:r>
         <w:rPr>
-          <w:rFonts w:hint="eastAsia"/>
-        </w:rPr>
-        <w:t>现在是凌晨零点十五分，</w:t>
-      </w:r>
-      <w:r>
-        <w:rPr>
-          <w:rFonts w:hint="eastAsia"/>
-        </w:rPr>
-        <w:t>昨天把之前写的代码都移植到当前这个新建的项目中了。</w:t>
-      </w:r>
-      <w:r>
-        <w:rPr>
-          <w:rFonts w:hint="eastAsia"/>
-        </w:rPr>
-        <w:t>这个灯闪不能闪太快，会发热，我都担心会不会把开发板烧了，因为试过因为闪太快发热严重之间掉电保护了。然后就是</w:t>
-      </w:r>
-      <w:r>
-        <w:rPr>
-          <w:rFonts w:hint="eastAsia"/>
-        </w:rPr>
-        <w:t>发现调用这个tiny USB的时候，调用这个</w:t>
+          <w:rFonts w:ascii="Consolas" w:eastAsia="宋体" w:hAnsi="Consolas" w:cs="宋体" w:hint="eastAsia"/>
+          <w:color w:val="000000"/>
+          <w:kern w:val="0"/>
+          <w:szCs w:val="21"/>
+          <w14:ligatures w14:val="none"/>
+        </w:rPr>
+        <w:lastRenderedPageBreak/>
+        <w:t>虽然没有充分的证据证明是调用</w:t>
       </w:r>
       <w:proofErr w:type="spellStart"/>
       <w:r>
@@ -2367,6 +3365,290 @@
           <w:szCs w:val="21"/>
           <w14:ligatures w14:val="none"/>
         </w:rPr>
+        <w:t>esp_vfs_tusb_cdc_unregister</w:t>
+      </w:r>
+      <w:proofErr w:type="spellEnd"/>
+      <w:r>
+        <w:rPr>
+          <w:rFonts w:ascii="Consolas" w:eastAsia="宋体" w:hAnsi="Consolas" w:cs="宋体" w:hint="eastAsia"/>
+          <w:color w:val="000000"/>
+          <w:kern w:val="0"/>
+          <w:szCs w:val="21"/>
+          <w14:ligatures w14:val="none"/>
+        </w:rPr>
+        <w:t>的时候释放不完全导致内存泄漏，但似乎有了解决办法，无需接触</w:t>
+      </w:r>
+      <w:proofErr w:type="spellStart"/>
+      <w:r>
+        <w:rPr>
+          <w:rFonts w:ascii="Consolas" w:eastAsia="宋体" w:hAnsi="Consolas" w:cs="宋体" w:hint="eastAsia"/>
+          <w:color w:val="000000"/>
+          <w:kern w:val="0"/>
+          <w:szCs w:val="21"/>
+          <w14:ligatures w14:val="none"/>
+        </w:rPr>
+        <w:t>tusb_cdc</w:t>
+      </w:r>
+      <w:proofErr w:type="spellEnd"/>
+      <w:r>
+        <w:rPr>
+          <w:rFonts w:ascii="Consolas" w:eastAsia="宋体" w:hAnsi="Consolas" w:cs="宋体" w:hint="eastAsia"/>
+          <w:color w:val="000000"/>
+          <w:kern w:val="0"/>
+          <w:szCs w:val="21"/>
+          <w14:ligatures w14:val="none"/>
+        </w:rPr>
+        <w:t>的注册，只需更改</w:t>
+      </w:r>
+      <w:proofErr w:type="spellStart"/>
+      <w:r>
+        <w:rPr>
+          <w:rFonts w:ascii="Consolas" w:eastAsia="宋体" w:hAnsi="Consolas" w:cs="宋体" w:hint="eastAsia"/>
+          <w:color w:val="000000"/>
+          <w:kern w:val="0"/>
+          <w:szCs w:val="21"/>
+          <w14:ligatures w14:val="none"/>
+        </w:rPr>
+        <w:t>std_stream_to</w:t>
+      </w:r>
+      <w:proofErr w:type="spellEnd"/>
+      <w:r>
+        <w:rPr>
+          <w:rFonts w:ascii="Consolas" w:eastAsia="宋体" w:hAnsi="Consolas" w:cs="宋体" w:hint="eastAsia"/>
+          <w:color w:val="000000"/>
+          <w:kern w:val="0"/>
+          <w:szCs w:val="21"/>
+          <w14:ligatures w14:val="none"/>
+        </w:rPr>
+        <w:t>的方向即可，就不会因为反复</w:t>
+      </w:r>
+      <w:proofErr w:type="gramStart"/>
+      <w:r>
+        <w:rPr>
+          <w:rFonts w:ascii="Consolas" w:eastAsia="宋体" w:hAnsi="Consolas" w:cs="宋体"/>
+          <w:color w:val="000000"/>
+          <w:kern w:val="0"/>
+          <w:szCs w:val="21"/>
+          <w14:ligatures w14:val="none"/>
+        </w:rPr>
+        <w:t>”</w:t>
+      </w:r>
+      <w:proofErr w:type="spellStart"/>
+      <w:proofErr w:type="gramEnd"/>
+      <w:r>
+        <w:rPr>
+          <w:rFonts w:ascii="Consolas" w:eastAsia="宋体" w:hAnsi="Consolas" w:cs="宋体" w:hint="eastAsia"/>
+          <w:color w:val="000000"/>
+          <w:kern w:val="0"/>
+          <w:szCs w:val="21"/>
+          <w14:ligatures w14:val="none"/>
+        </w:rPr>
+        <w:t>register</w:t>
+      </w:r>
+      <w:proofErr w:type="gramStart"/>
+      <w:r>
+        <w:rPr>
+          <w:rFonts w:ascii="Consolas" w:eastAsia="宋体" w:hAnsi="Consolas" w:cs="宋体"/>
+          <w:color w:val="000000"/>
+          <w:kern w:val="0"/>
+          <w:szCs w:val="21"/>
+          <w14:ligatures w14:val="none"/>
+        </w:rPr>
+        <w:t>”</w:t>
+      </w:r>
+      <w:proofErr w:type="gramEnd"/>
+      <w:r>
+        <w:rPr>
+          <w:rFonts w:ascii="Consolas" w:eastAsia="宋体" w:hAnsi="Consolas" w:cs="宋体" w:hint="eastAsia"/>
+          <w:color w:val="000000"/>
+          <w:kern w:val="0"/>
+          <w:szCs w:val="21"/>
+          <w14:ligatures w14:val="none"/>
+        </w:rPr>
+        <w:t>&amp;</w:t>
+      </w:r>
+      <w:proofErr w:type="gramStart"/>
+      <w:r>
+        <w:rPr>
+          <w:rFonts w:ascii="Consolas" w:eastAsia="宋体" w:hAnsi="Consolas" w:cs="宋体"/>
+          <w:color w:val="000000"/>
+          <w:kern w:val="0"/>
+          <w:szCs w:val="21"/>
+          <w14:ligatures w14:val="none"/>
+        </w:rPr>
+        <w:t>”</w:t>
+      </w:r>
+      <w:proofErr w:type="gramEnd"/>
+      <w:r>
+        <w:rPr>
+          <w:rFonts w:ascii="Consolas" w:eastAsia="宋体" w:hAnsi="Consolas" w:cs="宋体" w:hint="eastAsia"/>
+          <w:color w:val="000000"/>
+          <w:kern w:val="0"/>
+          <w:szCs w:val="21"/>
+          <w14:ligatures w14:val="none"/>
+        </w:rPr>
+        <w:t>unregister</w:t>
+      </w:r>
+      <w:proofErr w:type="spellEnd"/>
+      <w:proofErr w:type="gramStart"/>
+      <w:r>
+        <w:rPr>
+          <w:rFonts w:ascii="Consolas" w:eastAsia="宋体" w:hAnsi="Consolas" w:cs="宋体"/>
+          <w:color w:val="000000"/>
+          <w:kern w:val="0"/>
+          <w:szCs w:val="21"/>
+          <w14:ligatures w14:val="none"/>
+        </w:rPr>
+        <w:t>”</w:t>
+      </w:r>
+      <w:proofErr w:type="gramEnd"/>
+      <w:r>
+        <w:rPr>
+          <w:rFonts w:ascii="Consolas" w:eastAsia="宋体" w:hAnsi="Consolas" w:cs="宋体" w:hint="eastAsia"/>
+          <w:color w:val="000000"/>
+          <w:kern w:val="0"/>
+          <w:szCs w:val="21"/>
+          <w14:ligatures w14:val="none"/>
+        </w:rPr>
+        <w:t>，因为这个</w:t>
+      </w:r>
+      <w:proofErr w:type="gramStart"/>
+      <w:r>
+        <w:rPr>
+          <w:rFonts w:ascii="Consolas" w:eastAsia="宋体" w:hAnsi="Consolas" w:cs="宋体"/>
+          <w:color w:val="000000"/>
+          <w:kern w:val="0"/>
+          <w:szCs w:val="21"/>
+          <w14:ligatures w14:val="none"/>
+        </w:rPr>
+        <w:t>”</w:t>
+      </w:r>
+      <w:proofErr w:type="gramEnd"/>
+      <w:r>
+        <w:rPr>
+          <w:rFonts w:ascii="Consolas" w:eastAsia="宋体" w:hAnsi="Consolas" w:cs="宋体" w:hint="eastAsia"/>
+          <w:color w:val="000000"/>
+          <w:kern w:val="0"/>
+          <w:szCs w:val="21"/>
+          <w14:ligatures w14:val="none"/>
+        </w:rPr>
+        <w:t>register</w:t>
+      </w:r>
+      <w:proofErr w:type="gramStart"/>
+      <w:r>
+        <w:rPr>
+          <w:rFonts w:ascii="Consolas" w:eastAsia="宋体" w:hAnsi="Consolas" w:cs="宋体"/>
+          <w:color w:val="000000"/>
+          <w:kern w:val="0"/>
+          <w:szCs w:val="21"/>
+          <w14:ligatures w14:val="none"/>
+        </w:rPr>
+        <w:t>”</w:t>
+      </w:r>
+      <w:proofErr w:type="gramEnd"/>
+      <w:r>
+        <w:rPr>
+          <w:rFonts w:ascii="Consolas" w:eastAsia="宋体" w:hAnsi="Consolas" w:cs="宋体" w:hint="eastAsia"/>
+          <w:color w:val="000000"/>
+          <w:kern w:val="0"/>
+          <w:szCs w:val="21"/>
+          <w14:ligatures w14:val="none"/>
+        </w:rPr>
+        <w:t>的时候内存申请多了一点导致</w:t>
+      </w:r>
+      <w:proofErr w:type="gramStart"/>
+      <w:r>
+        <w:rPr>
+          <w:rFonts w:ascii="Consolas" w:eastAsia="宋体" w:hAnsi="Consolas" w:cs="宋体"/>
+          <w:color w:val="000000"/>
+          <w:kern w:val="0"/>
+          <w:szCs w:val="21"/>
+          <w14:ligatures w14:val="none"/>
+        </w:rPr>
+        <w:t>”</w:t>
+      </w:r>
+      <w:proofErr w:type="gramEnd"/>
+      <w:r>
+        <w:rPr>
+          <w:rFonts w:ascii="Consolas" w:eastAsia="宋体" w:hAnsi="Consolas" w:cs="宋体" w:hint="eastAsia"/>
+          <w:color w:val="000000"/>
+          <w:kern w:val="0"/>
+          <w:szCs w:val="21"/>
+          <w14:ligatures w14:val="none"/>
+        </w:rPr>
+        <w:t>unregister</w:t>
+      </w:r>
+      <w:proofErr w:type="gramStart"/>
+      <w:r>
+        <w:rPr>
+          <w:rFonts w:ascii="Consolas" w:eastAsia="宋体" w:hAnsi="Consolas" w:cs="宋体"/>
+          <w:color w:val="000000"/>
+          <w:kern w:val="0"/>
+          <w:szCs w:val="21"/>
+          <w14:ligatures w14:val="none"/>
+        </w:rPr>
+        <w:t>”</w:t>
+      </w:r>
+      <w:proofErr w:type="gramEnd"/>
+      <w:r>
+        <w:rPr>
+          <w:rFonts w:ascii="Consolas" w:eastAsia="宋体" w:hAnsi="Consolas" w:cs="宋体" w:hint="eastAsia"/>
+          <w:color w:val="000000"/>
+          <w:kern w:val="0"/>
+          <w:szCs w:val="21"/>
+          <w14:ligatures w14:val="none"/>
+        </w:rPr>
+        <w:t>内存释放不完全，从而内存泄漏。</w:t>
+      </w:r>
+    </w:p>
+    <w:p>
+      <w:pPr>
+        <w:widowControl/>
+        <w:shd w:val="clear" w:color="auto" w:fill="FFFFFF"/>
+        <w:spacing w:line="285" w:lineRule="atLeast"/>
+        <w:jc w:val="left"/>
+        <w:rPr>
+          <w:rFonts w:ascii="Consolas" w:eastAsia="宋体" w:hAnsi="Consolas" w:cs="宋体"/>
+          <w:color w:val="000000"/>
+          <w:kern w:val="0"/>
+          <w:szCs w:val="21"/>
+          <w14:ligatures w14:val="none"/>
+        </w:rPr>
+      </w:pPr>
+      <w:r>
+        <w:rPr>
+          <w:rFonts w:ascii="Consolas" w:eastAsia="宋体" w:hAnsi="Consolas" w:cs="宋体" w:hint="eastAsia"/>
+          <w:color w:val="000000"/>
+          <w:kern w:val="0"/>
+          <w:szCs w:val="21"/>
+          <w14:ligatures w14:val="none"/>
+        </w:rPr>
+        <w:t>现在是早上十点二十二分，找到了申请但并未释放的内存了</w:t>
+      </w:r>
+    </w:p>
+    <w:p>
+      <w:pPr>
+        <w:widowControl/>
+        <w:shd w:val="clear" w:color="auto" w:fill="FFFFFF"/>
+        <w:spacing w:line="285" w:lineRule="atLeast"/>
+        <w:jc w:val="left"/>
+        <w:rPr>
+          <w:rFonts w:ascii="Consolas" w:eastAsia="宋体" w:hAnsi="Consolas" w:cs="宋体"/>
+          <w:color w:val="000000"/>
+          <w:kern w:val="0"/>
+          <w:szCs w:val="21"/>
+          <w14:ligatures w14:val="none"/>
+        </w:rPr>
+      </w:pPr>
+      <w:proofErr w:type="spellStart"/>
+      <w:r>
+        <w:rPr>
+          <w:rFonts w:ascii="Consolas" w:eastAsia="宋体" w:hAnsi="Consolas" w:cs="宋体"/>
+          <w:color w:val="000000"/>
+          <w:kern w:val="0"/>
+          <w:szCs w:val="21"/>
+          <w14:ligatures w14:val="none"/>
+        </w:rPr>
         <w:t>esp_tusb_init_console</w:t>
       </w:r>
       <w:proofErr w:type="spellEnd"/>
@@ -2378,8 +3660,23 @@
           <w:szCs w:val="21"/>
           <w14:ligatures w14:val="none"/>
         </w:rPr>
-        <w:t>再调用</w:t>
-      </w:r>
+        <w:t>-&gt;</w:t>
+      </w:r>
+    </w:p>
+    <w:p>
+      <w:pPr>
+        <w:widowControl/>
+        <w:shd w:val="clear" w:color="auto" w:fill="FFFFFF"/>
+        <w:spacing w:line="285" w:lineRule="atLeast"/>
+        <w:jc w:val="left"/>
+        <w:rPr>
+          <w:rFonts w:ascii="Consolas" w:eastAsia="宋体" w:hAnsi="Consolas" w:cs="宋体"/>
+          <w:color w:val="000000"/>
+          <w:kern w:val="0"/>
+          <w:szCs w:val="21"/>
+          <w14:ligatures w14:val="none"/>
+        </w:rPr>
+      </w:pPr>
       <w:proofErr w:type="spellStart"/>
       <w:r>
         <w:rPr>
@@ -2389,7 +3686,7 @@
           <w:szCs w:val="21"/>
           <w14:ligatures w14:val="none"/>
         </w:rPr>
-        <w:t>esp_tusb_deinit_console</w:t>
+        <w:t>esp_vfs_tusb_cdc_register</w:t>
       </w:r>
       <w:proofErr w:type="spellEnd"/>
       <w:r>
@@ -2400,8 +3697,23 @@
           <w:szCs w:val="21"/>
           <w14:ligatures w14:val="none"/>
         </w:rPr>
-        <w:t>可能内存泄漏了，这个</w:t>
-      </w:r>
+        <w:t>-&gt;</w:t>
+      </w:r>
+    </w:p>
+    <w:p>
+      <w:pPr>
+        <w:widowControl/>
+        <w:shd w:val="clear" w:color="auto" w:fill="FFFFFF"/>
+        <w:spacing w:line="285" w:lineRule="atLeast"/>
+        <w:jc w:val="left"/>
+        <w:rPr>
+          <w:rFonts w:ascii="Consolas" w:eastAsia="宋体" w:hAnsi="Consolas" w:cs="宋体"/>
+          <w:color w:val="000000"/>
+          <w:kern w:val="0"/>
+          <w:szCs w:val="21"/>
+          <w14:ligatures w14:val="none"/>
+        </w:rPr>
+      </w:pPr>
       <w:proofErr w:type="spellStart"/>
       <w:r>
         <w:rPr>
@@ -2411,7 +3723,7 @@
           <w:szCs w:val="21"/>
           <w14:ligatures w14:val="none"/>
         </w:rPr>
-        <w:t>esp_get_minimum_free_heap_size</w:t>
+        <w:t>esp_vfs_register</w:t>
       </w:r>
       <w:proofErr w:type="spellEnd"/>
       <w:r>
@@ -2422,8 +3734,35 @@
           <w:szCs w:val="21"/>
           <w14:ligatures w14:val="none"/>
         </w:rPr>
-        <w:t>给我的回报值越来越低，直到内存不足</w:t>
-      </w:r>
+        <w:t>-&gt;</w:t>
+      </w:r>
+    </w:p>
+    <w:p>
+      <w:pPr>
+        <w:widowControl/>
+        <w:shd w:val="clear" w:color="auto" w:fill="FFFFFF"/>
+        <w:spacing w:line="285" w:lineRule="atLeast"/>
+        <w:jc w:val="left"/>
+        <w:rPr>
+          <w:rFonts w:ascii="Consolas" w:eastAsia="宋体" w:hAnsi="Consolas" w:cs="宋体"/>
+          <w:color w:val="000000"/>
+          <w:kern w:val="0"/>
+          <w:szCs w:val="21"/>
+          <w14:ligatures w14:val="none"/>
+        </w:rPr>
+      </w:pPr>
+      <w:proofErr w:type="spellStart"/>
+      <w:r>
+        <w:rPr>
+          <w:rFonts w:ascii="Consolas" w:eastAsia="宋体" w:hAnsi="Consolas" w:cs="宋体"/>
+          <w:color w:val="000000"/>
+          <w:kern w:val="0"/>
+          <w:szCs w:val="21"/>
+          <w14:ligatures w14:val="none"/>
+        </w:rPr>
+        <w:t>esp_vfs_register_common</w:t>
+      </w:r>
+      <w:proofErr w:type="spellEnd"/>
       <w:r>
         <w:rPr>
           <w:rFonts w:ascii="Consolas" w:eastAsia="宋体" w:hAnsi="Consolas" w:cs="宋体" w:hint="eastAsia"/>
@@ -2432,9 +3771,15 @@
           <w:szCs w:val="21"/>
           <w14:ligatures w14:val="none"/>
         </w:rPr>
-        <w:t>OS</w:t>
-      </w:r>
-      <w:r>
+        <w:t>-&gt;</w:t>
+      </w:r>
+    </w:p>
+    <w:p>
+      <w:pPr>
+        <w:widowControl/>
+        <w:shd w:val="clear" w:color="auto" w:fill="FFFFFF"/>
+        <w:spacing w:line="285" w:lineRule="atLeast"/>
+        <w:jc w:val="left"/>
         <w:rPr>
           <w:rFonts w:ascii="Consolas" w:eastAsia="宋体" w:hAnsi="Consolas" w:cs="宋体" w:hint="eastAsia"/>
           <w:color w:val="000000"/>
@@ -2442,37 +3787,94 @@
           <w:szCs w:val="21"/>
           <w14:ligatures w14:val="none"/>
         </w:rPr>
-        <w:t>重启</w:t>
-      </w:r>
-      <w:r>
-        <w:rPr>
-          <w:rFonts w:ascii="Consolas" w:eastAsia="宋体" w:hAnsi="Consolas" w:cs="宋体" w:hint="eastAsia"/>
-          <w:color w:val="000000"/>
-          <w:kern w:val="0"/>
-          <w:szCs w:val="21"/>
-          <w14:ligatures w14:val="none"/>
-        </w:rPr>
-        <w:t>，现在正在着手检查</w:t>
-      </w:r>
-      <w:r>
-        <w:rPr>
-          <w:rFonts w:ascii="Consolas" w:eastAsia="宋体" w:hAnsi="Consolas" w:cs="宋体" w:hint="eastAsia"/>
-          <w:color w:val="000000"/>
-          <w:kern w:val="0"/>
-          <w:szCs w:val="21"/>
-          <w14:ligatures w14:val="none"/>
-        </w:rPr>
-        <w:t>定位</w:t>
-      </w:r>
-      <w:r>
-        <w:rPr>
-          <w:rFonts w:ascii="Consolas" w:eastAsia="宋体" w:hAnsi="Consolas" w:cs="宋体" w:hint="eastAsia"/>
-          <w:color w:val="000000"/>
-          <w:kern w:val="0"/>
-          <w:szCs w:val="21"/>
-          <w14:ligatures w14:val="none"/>
-        </w:rPr>
-        <w:t>内存是哪里泄漏了。</w:t>
+      </w:pPr>
+      <w:proofErr w:type="spellStart"/>
+      <w:r>
+        <w:rPr>
+          <w:rFonts w:ascii="Consolas" w:eastAsia="宋体" w:hAnsi="Consolas" w:cs="宋体"/>
+          <w:color w:val="2B91AF"/>
+          <w:kern w:val="0"/>
+          <w:szCs w:val="21"/>
+          <w14:ligatures w14:val="none"/>
+        </w:rPr>
+        <w:t>vfs_entry_t</w:t>
+      </w:r>
+      <w:proofErr w:type="spellEnd"/>
+      <w:r>
+        <w:rPr>
+          <w:rFonts w:ascii="Consolas" w:eastAsia="宋体" w:hAnsi="Consolas" w:cs="宋体"/>
+          <w:color w:val="000000"/>
+          <w:kern w:val="0"/>
+          <w:szCs w:val="21"/>
+          <w14:ligatures w14:val="none"/>
+        </w:rPr>
+        <w:t xml:space="preserve"> *entry = (</w:t>
+      </w:r>
+      <w:proofErr w:type="spellStart"/>
+      <w:r>
+        <w:rPr>
+          <w:rFonts w:ascii="Consolas" w:eastAsia="宋体" w:hAnsi="Consolas" w:cs="宋体"/>
+          <w:color w:val="2B91AF"/>
+          <w:kern w:val="0"/>
+          <w:szCs w:val="21"/>
+          <w14:ligatures w14:val="none"/>
+        </w:rPr>
+        <w:t>vfs_entry_t</w:t>
+      </w:r>
+      <w:proofErr w:type="spellEnd"/>
+      <w:r>
+        <w:rPr>
+          <w:rFonts w:ascii="Consolas" w:eastAsia="宋体" w:hAnsi="Consolas" w:cs="宋体"/>
+          <w:color w:val="000000"/>
+          <w:kern w:val="0"/>
+          <w:szCs w:val="21"/>
+          <w14:ligatures w14:val="none"/>
+        </w:rPr>
+        <w:t>*) malloc(</w:t>
+      </w:r>
+      <w:proofErr w:type="spellStart"/>
+      <w:r>
+        <w:rPr>
+          <w:rFonts w:ascii="Consolas" w:eastAsia="宋体" w:hAnsi="Consolas" w:cs="宋体"/>
+          <w:color w:val="0000FF"/>
+          <w:kern w:val="0"/>
+          <w:szCs w:val="21"/>
+          <w14:ligatures w14:val="none"/>
+        </w:rPr>
+        <w:t>sizeof</w:t>
+      </w:r>
+      <w:proofErr w:type="spellEnd"/>
+      <w:r>
+        <w:rPr>
+          <w:rFonts w:ascii="Consolas" w:eastAsia="宋体" w:hAnsi="Consolas" w:cs="宋体"/>
+          <w:color w:val="000000"/>
+          <w:kern w:val="0"/>
+          <w:szCs w:val="21"/>
+          <w14:ligatures w14:val="none"/>
+        </w:rPr>
+        <w:t>(</w:t>
+      </w:r>
+      <w:proofErr w:type="spellStart"/>
+      <w:r>
+        <w:rPr>
+          <w:rFonts w:ascii="Consolas" w:eastAsia="宋体" w:hAnsi="Consolas" w:cs="宋体"/>
+          <w:color w:val="2B91AF"/>
+          <w:kern w:val="0"/>
+          <w:szCs w:val="21"/>
+          <w14:ligatures w14:val="none"/>
+        </w:rPr>
+        <w:t>vfs_entry_t</w:t>
+      </w:r>
+      <w:proofErr w:type="spellEnd"/>
+      <w:r>
+        <w:rPr>
+          <w:rFonts w:ascii="Consolas" w:eastAsia="宋体" w:hAnsi="Consolas" w:cs="宋体"/>
+          <w:color w:val="000000"/>
+          <w:kern w:val="0"/>
+          <w:szCs w:val="21"/>
+          <w14:ligatures w14:val="none"/>
+        </w:rPr>
+        <w:t>));</w:t>
       </w:r>
     </w:p>
     <w:sectPr>

</xml_diff>